<commit_message>
Changed in porject report. Raspberry Pi pin configurations and connection details added.
</commit_message>
<xml_diff>
--- a/Project Report.docx
+++ b/Project Report.docx
@@ -460,6 +460,12 @@
     </w:p>
     <w:sdt>
       <w:sdtPr>
+        <w:rPr>
+          <w:rFonts w:asciiTheme="minorHAnsi" w:eastAsiaTheme="minorHAnsi" w:hAnsiTheme="minorHAnsi" w:cstheme="minorBidi"/>
+          <w:color w:val="auto"/>
+          <w:sz w:val="22"/>
+          <w:szCs w:val="22"/>
+        </w:rPr>
         <w:id w:val="-158774916"/>
         <w:docPartObj>
           <w:docPartGallery w:val="Table of Contents"/>
@@ -468,13 +474,9 @@
       </w:sdtPr>
       <w:sdtEndPr>
         <w:rPr>
-          <w:rFonts w:asciiTheme="minorHAnsi" w:eastAsiaTheme="minorHAnsi" w:hAnsiTheme="minorHAnsi" w:cstheme="minorBidi"/>
           <w:b/>
           <w:bCs/>
           <w:noProof/>
-          <w:color w:val="auto"/>
-          <w:sz w:val="22"/>
-          <w:szCs w:val="22"/>
         </w:rPr>
       </w:sdtEndPr>
       <w:sdtContent>
@@ -1459,13 +1461,90 @@
         </w:rPr>
         <w:lastRenderedPageBreak/>
         <w:drawing>
-          <wp:anchor distT="0" distB="0" distL="114300" distR="114300" simplePos="0" relativeHeight="251658240" behindDoc="1" locked="0" layoutInCell="1" allowOverlap="1">
+          <wp:anchor distT="0" distB="0" distL="114300" distR="114300" simplePos="0" relativeHeight="251659264" behindDoc="0" locked="0" layoutInCell="1" allowOverlap="1">
             <wp:simplePos x="0" y="0"/>
-            <wp:positionH relativeFrom="column">
-              <wp:posOffset>1889760</wp:posOffset>
+            <wp:positionH relativeFrom="margin">
+              <wp:align>center</wp:align>
             </wp:positionH>
-            <wp:positionV relativeFrom="margin">
-              <wp:align>top</wp:align>
+            <wp:positionV relativeFrom="page">
+              <wp:posOffset>922020</wp:posOffset>
+            </wp:positionV>
+            <wp:extent cx="3101340" cy="4632960"/>
+            <wp:effectExtent l="0" t="0" r="3810" b="0"/>
+            <wp:wrapSquare wrapText="bothSides"/>
+            <wp:docPr id="6" name="Picture 6"/>
+            <wp:cNvGraphicFramePr>
+              <a:graphicFrameLocks xmlns:a="http://schemas.openxmlformats.org/drawingml/2006/main" noChangeAspect="1"/>
+            </wp:cNvGraphicFramePr>
+            <a:graphic xmlns:a="http://schemas.openxmlformats.org/drawingml/2006/main">
+              <a:graphicData uri="http://schemas.openxmlformats.org/drawingml/2006/picture">
+                <pic:pic xmlns:pic="http://schemas.openxmlformats.org/drawingml/2006/picture">
+                  <pic:nvPicPr>
+                    <pic:cNvPr id="6" name="RaspberryPi.png"/>
+                    <pic:cNvPicPr/>
+                  </pic:nvPicPr>
+                  <pic:blipFill>
+                    <a:blip r:embed="rId8" cstate="print">
+                      <a:extLst>
+                        <a:ext uri="{28A0092B-C50C-407E-A947-70E740481C1C}">
+                          <a14:useLocalDpi xmlns:a14="http://schemas.microsoft.com/office/drawing/2010/main" val="0"/>
+                        </a:ext>
+                      </a:extLst>
+                    </a:blip>
+                    <a:stretch>
+                      <a:fillRect/>
+                    </a:stretch>
+                  </pic:blipFill>
+                  <pic:spPr>
+                    <a:xfrm>
+                      <a:off x="0" y="0"/>
+                      <a:ext cx="3101340" cy="4632960"/>
+                    </a:xfrm>
+                    <a:prstGeom prst="rect">
+                      <a:avLst/>
+                    </a:prstGeom>
+                  </pic:spPr>
+                </pic:pic>
+              </a:graphicData>
+            </a:graphic>
+          </wp:anchor>
+        </w:drawing>
+      </w:r>
+    </w:p>
+    <w:p/>
+    <w:p/>
+    <w:p/>
+    <w:p/>
+    <w:p/>
+    <w:p/>
+    <w:p/>
+    <w:p/>
+    <w:p/>
+    <w:p/>
+    <w:p/>
+    <w:p/>
+    <w:p/>
+    <w:p/>
+    <w:p/>
+    <w:p/>
+    <w:p>
+      <w:r>
+        <w:t>Figure: Raspberry Pi Pin Number Information</w:t>
+      </w:r>
+    </w:p>
+    <w:p>
+      <w:r>
+        <w:rPr>
+          <w:noProof/>
+        </w:rPr>
+        <w:drawing>
+          <wp:anchor distT="0" distB="0" distL="114300" distR="114300" simplePos="0" relativeHeight="251658240" behindDoc="1" locked="0" layoutInCell="1" allowOverlap="1" wp14:anchorId="204EB1B8" wp14:editId="0604B438">
+            <wp:simplePos x="0" y="0"/>
+            <wp:positionH relativeFrom="margin">
+              <wp:posOffset>2145030</wp:posOffset>
+            </wp:positionH>
+            <wp:positionV relativeFrom="topMargin">
+              <wp:posOffset>6256020</wp:posOffset>
             </wp:positionV>
             <wp:extent cx="2141220" cy="1775460"/>
             <wp:effectExtent l="0" t="0" r="0" b="0"/>
@@ -1492,7 +1571,7 @@
                     </pic:cNvPicPr>
                   </pic:nvPicPr>
                   <pic:blipFill>
-                    <a:blip r:embed="rId8">
+                    <a:blip r:embed="rId9">
                       <a:extLst>
                         <a:ext uri="{28A0092B-C50C-407E-A947-70E740481C1C}">
                           <a14:useLocalDpi xmlns:a14="http://schemas.microsoft.com/office/drawing/2010/main" val="0"/>
@@ -1535,6 +1614,92 @@
         <w:t>Figure: MPU6050 Gyro Acceleration Sensor</w:t>
       </w:r>
     </w:p>
+    <w:p/>
+    <w:p/>
+    <w:p/>
+    <w:p>
+      <w:pPr>
+        <w:pStyle w:val="ListParagraph"/>
+        <w:rPr>
+          <w:sz w:val="24"/>
+          <w:szCs w:val="24"/>
+        </w:rPr>
+      </w:pPr>
+      <w:r>
+        <w:rPr>
+          <w:noProof/>
+          <w:sz w:val="24"/>
+          <w:szCs w:val="24"/>
+        </w:rPr>
+        <w:lastRenderedPageBreak/>
+        <w:drawing>
+          <wp:inline distT="0" distB="0" distL="0" distR="0">
+            <wp:extent cx="5554033" cy="4114800"/>
+            <wp:effectExtent l="0" t="0" r="8890" b="0"/>
+            <wp:docPr id="7" name="Picture 7"/>
+            <wp:cNvGraphicFramePr>
+              <a:graphicFrameLocks xmlns:a="http://schemas.openxmlformats.org/drawingml/2006/main" noChangeAspect="1"/>
+            </wp:cNvGraphicFramePr>
+            <a:graphic xmlns:a="http://schemas.openxmlformats.org/drawingml/2006/main">
+              <a:graphicData uri="http://schemas.openxmlformats.org/drawingml/2006/picture">
+                <pic:pic xmlns:pic="http://schemas.openxmlformats.org/drawingml/2006/picture">
+                  <pic:nvPicPr>
+                    <pic:cNvPr id="7" name="MPU6050.png"/>
+                    <pic:cNvPicPr/>
+                  </pic:nvPicPr>
+                  <pic:blipFill>
+                    <a:blip r:embed="rId10">
+                      <a:extLst>
+                        <a:ext uri="{28A0092B-C50C-407E-A947-70E740481C1C}">
+                          <a14:useLocalDpi xmlns:a14="http://schemas.microsoft.com/office/drawing/2010/main" val="0"/>
+                        </a:ext>
+                      </a:extLst>
+                    </a:blip>
+                    <a:stretch>
+                      <a:fillRect/>
+                    </a:stretch>
+                  </pic:blipFill>
+                  <pic:spPr>
+                    <a:xfrm>
+                      <a:off x="0" y="0"/>
+                      <a:ext cx="5593463" cy="4144013"/>
+                    </a:xfrm>
+                    <a:prstGeom prst="rect">
+                      <a:avLst/>
+                    </a:prstGeom>
+                  </pic:spPr>
+                </pic:pic>
+              </a:graphicData>
+            </a:graphic>
+          </wp:inline>
+        </w:drawing>
+      </w:r>
+    </w:p>
+    <w:p>
+      <w:pPr>
+        <w:pStyle w:val="ListParagraph"/>
+        <w:rPr>
+          <w:sz w:val="24"/>
+          <w:szCs w:val="24"/>
+        </w:rPr>
+      </w:pPr>
+      <w:r>
+        <w:rPr>
+          <w:sz w:val="24"/>
+          <w:szCs w:val="24"/>
+        </w:rPr>
+        <w:t>Figure: Connection of the Raspberry Pi with MPU6050 Acceleration Sensor</w:t>
+      </w:r>
+    </w:p>
+    <w:p>
+      <w:pPr>
+        <w:pStyle w:val="ListParagraph"/>
+        <w:rPr>
+          <w:sz w:val="24"/>
+          <w:szCs w:val="24"/>
+        </w:rPr>
+      </w:pPr>
+    </w:p>
     <w:p>
       <w:pPr>
         <w:pStyle w:val="ListParagraph"/>
@@ -1884,6 +2049,7 @@
           <w:sz w:val="24"/>
           <w:szCs w:val="24"/>
         </w:rPr>
+        <w:lastRenderedPageBreak/>
         <w:t>I began chalking out a design on the basis of which the device will operate and then drew a diagram.</w:t>
       </w:r>
     </w:p>
@@ -2009,94 +2175,93 @@
           <w:szCs w:val="24"/>
         </w:rPr>
       </w:pPr>
-      <w:bookmarkStart w:id="3" w:name="_GoBack"/>
+      <w:r>
+        <w:rPr>
+          <w:sz w:val="24"/>
+          <w:szCs w:val="24"/>
+        </w:rPr>
+        <w:t xml:space="preserve"> After a successful attempt with the testing of the device, I tested it with a washing machine and it was found to give correct results.</w:t>
+      </w:r>
+    </w:p>
+    <w:p>
+      <w:pPr>
+        <w:pStyle w:val="ListParagraph"/>
+        <w:rPr>
+          <w:sz w:val="24"/>
+          <w:szCs w:val="24"/>
+        </w:rPr>
+      </w:pPr>
+    </w:p>
+    <w:p>
+      <w:pPr>
+        <w:pStyle w:val="Heading1"/>
+      </w:pPr>
+      <w:bookmarkStart w:id="3" w:name="_Toc499343228"/>
+      <w:r>
+        <w:t>Project Description</w:t>
+      </w:r>
       <w:bookmarkEnd w:id="3"/>
-      <w:r>
-        <w:rPr>
-          <w:sz w:val="24"/>
-          <w:szCs w:val="24"/>
-        </w:rPr>
-        <w:t xml:space="preserve"> After a successful attempt with the testing of the device, I tested it with a washing machine and it was found to give correct results.</w:t>
-      </w:r>
-    </w:p>
-    <w:p>
-      <w:pPr>
-        <w:pStyle w:val="ListParagraph"/>
-        <w:rPr>
-          <w:sz w:val="24"/>
-          <w:szCs w:val="24"/>
-        </w:rPr>
-      </w:pPr>
-    </w:p>
+    </w:p>
+    <w:p>
+      <w:r>
+        <w:t xml:space="preserve">This device was made comprising a Raspberry Pi and </w:t>
+      </w:r>
+      <w:proofErr w:type="gramStart"/>
+      <w:r>
+        <w:t>a</w:t>
+      </w:r>
+      <w:proofErr w:type="gramEnd"/>
+      <w:r>
+        <w:t xml:space="preserve"> accelerometer sensor. At first the device is calibrated according to the vibration readings of the machine to be operated upon. The MPU6050 Gyro Acceleration sensor reads out the values of acceleration of the machine along the different ax</w:t>
+      </w:r>
+      <w:r>
+        <w:t xml:space="preserve">es based upon the vibration. The </w:t>
+      </w:r>
+      <w:proofErr w:type="spellStart"/>
+      <w:r>
+        <w:t>readSensor</w:t>
+      </w:r>
+      <w:proofErr w:type="spellEnd"/>
+      <w:r>
+        <w:t xml:space="preserve"> function gets these values and converts those tiny values into analyzable data using an algorithm. The function uses those data to calculate the average of numerous reading within fractions of seconds to determine whether is vibrating or not. If the machine is vibrating the mode is calculated as 1 and if it is not vibrating the mode is calculated as 0. The </w:t>
+      </w:r>
+      <w:proofErr w:type="spellStart"/>
+      <w:r>
+        <w:t>readSensor</w:t>
+      </w:r>
+      <w:proofErr w:type="spellEnd"/>
+      <w:r>
+        <w:t xml:space="preserve"> functions sends those values to a Finite State Machine which figures out whether the machine is in off state, on state, pause state or end state based on the values of mode at different times. If the machine goes to the end state, the program calls the </w:t>
+      </w:r>
+      <w:proofErr w:type="spellStart"/>
+      <w:r>
+        <w:t>sendingEmail</w:t>
+      </w:r>
+      <w:proofErr w:type="spellEnd"/>
+      <w:r>
+        <w:t xml:space="preserve"> </w:t>
+      </w:r>
+      <w:r>
+        <w:t>function to send an email to the user over the internet</w:t>
+      </w:r>
+      <w:r>
+        <w:t xml:space="preserve"> </w:t>
+      </w:r>
+      <w:r>
+        <w:t>informing about the completion of the task.</w:t>
+      </w:r>
+    </w:p>
+    <w:p/>
     <w:p>
       <w:pPr>
         <w:pStyle w:val="Heading1"/>
       </w:pPr>
-      <w:bookmarkStart w:id="4" w:name="_Toc499343228"/>
-      <w:r>
-        <w:t>Project Description</w:t>
+      <w:bookmarkStart w:id="4" w:name="_Toc499343229"/>
+      <w:r>
+        <w:lastRenderedPageBreak/>
+        <w:t>Design Details</w:t>
       </w:r>
       <w:bookmarkEnd w:id="4"/>
-    </w:p>
-    <w:p>
-      <w:r>
-        <w:t xml:space="preserve">This device was made comprising a Raspberry Pi and </w:t>
-      </w:r>
-      <w:proofErr w:type="gramStart"/>
-      <w:r>
-        <w:t>a</w:t>
-      </w:r>
-      <w:proofErr w:type="gramEnd"/>
-      <w:r>
-        <w:t xml:space="preserve"> accelerometer sensor. At first the device is calibrated according to the vibration readings of the machine to be operated upon. The MPU6050 Gyro Acceleration sensor reads out the values of acceleration of the machine along the different ax</w:t>
-      </w:r>
-      <w:r>
-        <w:t xml:space="preserve">es based upon the vibration. The </w:t>
-      </w:r>
-      <w:proofErr w:type="spellStart"/>
-      <w:r>
-        <w:t>readSensor</w:t>
-      </w:r>
-      <w:proofErr w:type="spellEnd"/>
-      <w:r>
-        <w:t xml:space="preserve"> function gets these values and converts those tiny values into analyzable data using an algorithm. The function uses those data to calculate the average of numerous reading within fractions of seconds to determine whether is vibrating or not. If the machine is vibrating the mode is calculated as 1 and if it is not vibrating the mode is calculated as 0. The </w:t>
-      </w:r>
-      <w:proofErr w:type="spellStart"/>
-      <w:r>
-        <w:t>readSensor</w:t>
-      </w:r>
-      <w:proofErr w:type="spellEnd"/>
-      <w:r>
-        <w:t xml:space="preserve"> functions sends those values to a Finite State Machine which figures out whether the machine is in off state, on state, pause state or end state based on the values of mode at different times. If the machine goes to the end state, the program calls the </w:t>
-      </w:r>
-      <w:proofErr w:type="spellStart"/>
-      <w:r>
-        <w:t>sendingEmail</w:t>
-      </w:r>
-      <w:proofErr w:type="spellEnd"/>
-      <w:r>
-        <w:t xml:space="preserve"> </w:t>
-      </w:r>
-      <w:r>
-        <w:t>function to send an email to the user over the internet</w:t>
-      </w:r>
-      <w:r>
-        <w:t xml:space="preserve"> </w:t>
-      </w:r>
-      <w:r>
-        <w:t>informing about the completion of the task.</w:t>
-      </w:r>
-    </w:p>
-    <w:p/>
-    <w:p>
-      <w:pPr>
-        <w:pStyle w:val="Heading1"/>
-      </w:pPr>
-      <w:bookmarkStart w:id="5" w:name="_Toc499343229"/>
-      <w:r>
-        <w:t>Design Details</w:t>
-      </w:r>
-      <w:bookmarkEnd w:id="5"/>
     </w:p>
     <w:p>
       <w:r>
@@ -2119,7 +2284,7 @@
                     <pic:cNvPicPr/>
                   </pic:nvPicPr>
                   <pic:blipFill>
-                    <a:blip r:embed="rId9">
+                    <a:blip r:embed="rId11">
                       <a:extLst>
                         <a:ext uri="{28A0092B-C50C-407E-A947-70E740481C1C}">
                           <a14:useLocalDpi xmlns:a14="http://schemas.microsoft.com/office/drawing/2010/main" val="0"/>
@@ -2150,12 +2315,11 @@
       <w:pPr>
         <w:pStyle w:val="Heading1"/>
       </w:pPr>
-      <w:bookmarkStart w:id="6" w:name="_Toc499343230"/>
-      <w:r>
-        <w:lastRenderedPageBreak/>
+      <w:bookmarkStart w:id="5" w:name="_Toc499343230"/>
+      <w:r>
         <w:t>User’s Manual</w:t>
       </w:r>
-      <w:bookmarkEnd w:id="6"/>
+      <w:bookmarkEnd w:id="5"/>
     </w:p>
     <w:p>
       <w:r>
@@ -2164,15 +2328,6 @@
     </w:p>
     <w:p/>
     <w:p/>
-    <w:p>
-      <w:pPr>
-        <w:rPr>
-          <w:b/>
-          <w:sz w:val="24"/>
-          <w:szCs w:val="24"/>
-        </w:rPr>
-      </w:pPr>
-    </w:p>
     <w:p>
       <w:pPr>
         <w:rPr>
@@ -2199,6 +2354,8 @@
           <w:szCs w:val="144"/>
         </w:rPr>
       </w:pPr>
+      <w:bookmarkStart w:id="6" w:name="_GoBack"/>
+      <w:bookmarkEnd w:id="6"/>
     </w:p>
     <w:sectPr>
       <w:pgSz w:w="12240" w:h="15840"/>
@@ -3282,7 +3439,7 @@
 </file>
 
 <file path=customXml/itemProps1.xml><?xml version="1.0" encoding="utf-8"?>
-<ds:datastoreItem xmlns:ds="http://schemas.openxmlformats.org/officeDocument/2006/customXml" ds:itemID="{0FBD14EC-172B-470E-AF91-24BEEE3AF1E2}">
+<ds:datastoreItem xmlns:ds="http://schemas.openxmlformats.org/officeDocument/2006/customXml" ds:itemID="{493D4E08-5A8D-4BDE-BFE8-6D12A873F3DF}">
   <ds:schemaRefs>
     <ds:schemaRef ds:uri="http://schemas.openxmlformats.org/officeDocument/2006/bibliography"/>
   </ds:schemaRefs>

</xml_diff>

<commit_message>
Project report edited. Programmer's Manual, References, Presentation video added.
</commit_message>
<xml_diff>
--- a/Project Report.docx
+++ b/Project Report.docx
@@ -12,6 +12,151 @@
       </w:pPr>
       <w:r>
         <w:rPr>
+          <w:noProof/>
+        </w:rPr>
+        <w:drawing>
+          <wp:anchor distT="0" distB="0" distL="114300" distR="114300" simplePos="0" relativeHeight="251661312" behindDoc="1" locked="0" layoutInCell="1" allowOverlap="1" wp14:anchorId="0AA4534C" wp14:editId="5D1C31F2">
+            <wp:simplePos x="0" y="0"/>
+            <wp:positionH relativeFrom="column">
+              <wp:posOffset>3459480</wp:posOffset>
+            </wp:positionH>
+            <wp:positionV relativeFrom="paragraph">
+              <wp:posOffset>0</wp:posOffset>
+            </wp:positionV>
+            <wp:extent cx="3040380" cy="1013460"/>
+            <wp:effectExtent l="0" t="0" r="7620" b="0"/>
+            <wp:wrapTight wrapText="bothSides">
+              <wp:wrapPolygon edited="0">
+                <wp:start x="0" y="0"/>
+                <wp:lineTo x="0" y="21113"/>
+                <wp:lineTo x="21519" y="21113"/>
+                <wp:lineTo x="21519" y="0"/>
+                <wp:lineTo x="0" y="0"/>
+              </wp:wrapPolygon>
+            </wp:wrapTight>
+            <wp:docPr id="4" name="Picture 4" descr="Image result for university at buffalo"/>
+            <wp:cNvGraphicFramePr>
+              <a:graphicFrameLocks xmlns:a="http://schemas.openxmlformats.org/drawingml/2006/main" noChangeAspect="1"/>
+            </wp:cNvGraphicFramePr>
+            <a:graphic xmlns:a="http://schemas.openxmlformats.org/drawingml/2006/main">
+              <a:graphicData uri="http://schemas.openxmlformats.org/drawingml/2006/picture">
+                <pic:pic xmlns:pic="http://schemas.openxmlformats.org/drawingml/2006/picture">
+                  <pic:nvPicPr>
+                    <pic:cNvPr id="0" name="Picture 1" descr="Image result for university at buffalo"/>
+                    <pic:cNvPicPr>
+                      <a:picLocks noChangeAspect="1" noChangeArrowheads="1"/>
+                    </pic:cNvPicPr>
+                  </pic:nvPicPr>
+                  <pic:blipFill>
+                    <a:blip r:embed="rId6">
+                      <a:extLst>
+                        <a:ext uri="{28A0092B-C50C-407E-A947-70E740481C1C}">
+                          <a14:useLocalDpi xmlns:a14="http://schemas.microsoft.com/office/drawing/2010/main" val="0"/>
+                        </a:ext>
+                      </a:extLst>
+                    </a:blip>
+                    <a:srcRect/>
+                    <a:stretch>
+                      <a:fillRect/>
+                    </a:stretch>
+                  </pic:blipFill>
+                  <pic:spPr bwMode="auto">
+                    <a:xfrm>
+                      <a:off x="0" y="0"/>
+                      <a:ext cx="3040380" cy="1013460"/>
+                    </a:xfrm>
+                    <a:prstGeom prst="rect">
+                      <a:avLst/>
+                    </a:prstGeom>
+                    <a:noFill/>
+                    <a:ln>
+                      <a:noFill/>
+                    </a:ln>
+                  </pic:spPr>
+                </pic:pic>
+              </a:graphicData>
+            </a:graphic>
+            <wp14:sizeRelH relativeFrom="margin">
+              <wp14:pctWidth>0</wp14:pctWidth>
+            </wp14:sizeRelH>
+            <wp14:sizeRelV relativeFrom="margin">
+              <wp14:pctHeight>0</wp14:pctHeight>
+            </wp14:sizeRelV>
+          </wp:anchor>
+        </w:drawing>
+      </w:r>
+      <w:r>
+        <w:rPr>
+          <w:b/>
+          <w:sz w:val="72"/>
+          <w:szCs w:val="72"/>
+        </w:rPr>
+        <w:t xml:space="preserve"> </w:t>
+      </w:r>
+      <w:r>
+        <w:rPr>
+          <w:noProof/>
+        </w:rPr>
+        <w:drawing>
+          <wp:inline distT="0" distB="0" distL="0" distR="0">
+            <wp:extent cx="1447800" cy="952500"/>
+            <wp:effectExtent l="0" t="0" r="0" b="0"/>
+            <wp:docPr id="8" name="Picture 8" descr="Image result for university at buffalo"/>
+            <wp:cNvGraphicFramePr>
+              <a:graphicFrameLocks xmlns:a="http://schemas.openxmlformats.org/drawingml/2006/main" noChangeAspect="1"/>
+            </wp:cNvGraphicFramePr>
+            <a:graphic xmlns:a="http://schemas.openxmlformats.org/drawingml/2006/main">
+              <a:graphicData uri="http://schemas.openxmlformats.org/drawingml/2006/picture">
+                <pic:pic xmlns:pic="http://schemas.openxmlformats.org/drawingml/2006/picture">
+                  <pic:nvPicPr>
+                    <pic:cNvPr id="0" name="Picture 3" descr="Image result for university at buffalo"/>
+                    <pic:cNvPicPr>
+                      <a:picLocks noChangeAspect="1" noChangeArrowheads="1"/>
+                    </pic:cNvPicPr>
+                  </pic:nvPicPr>
+                  <pic:blipFill>
+                    <a:blip r:embed="rId7">
+                      <a:extLst>
+                        <a:ext uri="{28A0092B-C50C-407E-A947-70E740481C1C}">
+                          <a14:useLocalDpi xmlns:a14="http://schemas.microsoft.com/office/drawing/2010/main" val="0"/>
+                        </a:ext>
+                      </a:extLst>
+                    </a:blip>
+                    <a:srcRect/>
+                    <a:stretch>
+                      <a:fillRect/>
+                    </a:stretch>
+                  </pic:blipFill>
+                  <pic:spPr bwMode="auto">
+                    <a:xfrm>
+                      <a:off x="0" y="0"/>
+                      <a:ext cx="1447800" cy="952500"/>
+                    </a:xfrm>
+                    <a:prstGeom prst="rect">
+                      <a:avLst/>
+                    </a:prstGeom>
+                    <a:noFill/>
+                    <a:ln>
+                      <a:noFill/>
+                    </a:ln>
+                  </pic:spPr>
+                </pic:pic>
+              </a:graphicData>
+            </a:graphic>
+          </wp:inline>
+        </w:drawing>
+      </w:r>
+    </w:p>
+    <w:p>
+      <w:pPr>
+        <w:rPr>
+          <w:b/>
+          <w:sz w:val="72"/>
+          <w:szCs w:val="72"/>
+        </w:rPr>
+      </w:pPr>
+      <w:r>
+        <w:rPr>
           <w:b/>
           <w:sz w:val="72"/>
           <w:szCs w:val="72"/>
@@ -43,9 +188,28 @@
           <w:szCs w:val="144"/>
         </w:rPr>
         <w:drawing>
-          <wp:inline distT="0" distB="0" distL="0" distR="0">
-            <wp:extent cx="5753100" cy="6629400"/>
-            <wp:effectExtent l="114300" t="114300" r="152400" b="152400"/>
+          <wp:anchor distT="0" distB="0" distL="114300" distR="114300" simplePos="0" relativeHeight="251660288" behindDoc="1" locked="0" layoutInCell="1" allowOverlap="1">
+            <wp:simplePos x="0" y="0"/>
+            <wp:positionH relativeFrom="column">
+              <wp:posOffset>1874520</wp:posOffset>
+            </wp:positionH>
+            <wp:positionV relativeFrom="paragraph">
+              <wp:posOffset>172720</wp:posOffset>
+            </wp:positionV>
+            <wp:extent cx="2415540" cy="2499360"/>
+            <wp:effectExtent l="133350" t="114300" r="156210" b="167640"/>
+            <wp:wrapTight wrapText="bothSides">
+              <wp:wrapPolygon edited="0">
+                <wp:start x="-1022" y="-988"/>
+                <wp:lineTo x="-1192" y="21567"/>
+                <wp:lineTo x="-681" y="22884"/>
+                <wp:lineTo x="22145" y="22884"/>
+                <wp:lineTo x="22826" y="20579"/>
+                <wp:lineTo x="22826" y="1976"/>
+                <wp:lineTo x="22486" y="-988"/>
+                <wp:lineTo x="-1022" y="-988"/>
+              </wp:wrapPolygon>
+            </wp:wrapTight>
             <wp:docPr id="1" name="Picture 1"/>
             <wp:cNvGraphicFramePr>
               <a:graphicFrameLocks xmlns:a="http://schemas.openxmlformats.org/drawingml/2006/main" noChangeAspect="1"/>
@@ -58,7 +222,7 @@
                     <pic:cNvPicPr/>
                   </pic:nvPicPr>
                   <pic:blipFill>
-                    <a:blip r:embed="rId6" cstate="print">
+                    <a:blip r:embed="rId8" cstate="print">
                       <a:extLst>
                         <a:ext uri="{28A0092B-C50C-407E-A947-70E740481C1C}">
                           <a14:useLocalDpi xmlns:a14="http://schemas.microsoft.com/office/drawing/2010/main" val="0"/>
@@ -72,7 +236,7 @@
                   <pic:spPr>
                     <a:xfrm>
                       <a:off x="0" y="0"/>
-                      <a:ext cx="5753100" cy="6629400"/>
+                      <a:ext cx="2415540" cy="2499360"/>
                     </a:xfrm>
                     <a:prstGeom prst="rect">
                       <a:avLst/>
@@ -111,7 +275,7 @@
                 </pic:pic>
               </a:graphicData>
             </a:graphic>
-          </wp:inline>
+          </wp:anchor>
         </w:drawing>
       </w:r>
     </w:p>
@@ -349,114 +513,8 @@
           <w:szCs w:val="24"/>
         </w:rPr>
       </w:pPr>
-    </w:p>
-    <w:p>
-      <w:pPr>
-        <w:rPr>
-          <w:b/>
-          <w:sz w:val="24"/>
-          <w:szCs w:val="24"/>
-        </w:rPr>
-      </w:pPr>
-    </w:p>
-    <w:p>
-      <w:pPr>
-        <w:rPr>
-          <w:b/>
-          <w:sz w:val="24"/>
-          <w:szCs w:val="24"/>
-        </w:rPr>
-      </w:pPr>
-    </w:p>
-    <w:p>
-      <w:pPr>
-        <w:rPr>
-          <w:b/>
-          <w:sz w:val="24"/>
-          <w:szCs w:val="24"/>
-        </w:rPr>
-      </w:pPr>
-    </w:p>
-    <w:p>
-      <w:pPr>
-        <w:rPr>
-          <w:b/>
-          <w:sz w:val="24"/>
-          <w:szCs w:val="24"/>
-        </w:rPr>
-      </w:pPr>
-    </w:p>
-    <w:p>
-      <w:pPr>
-        <w:rPr>
-          <w:b/>
-          <w:sz w:val="24"/>
-          <w:szCs w:val="24"/>
-        </w:rPr>
-      </w:pPr>
-    </w:p>
-    <w:p>
-      <w:pPr>
-        <w:rPr>
-          <w:b/>
-          <w:sz w:val="24"/>
-          <w:szCs w:val="24"/>
-        </w:rPr>
-      </w:pPr>
-    </w:p>
-    <w:p>
-      <w:pPr>
-        <w:rPr>
-          <w:b/>
-          <w:sz w:val="24"/>
-          <w:szCs w:val="24"/>
-        </w:rPr>
-      </w:pPr>
-    </w:p>
-    <w:p>
-      <w:pPr>
-        <w:rPr>
-          <w:b/>
-          <w:sz w:val="24"/>
-          <w:szCs w:val="24"/>
-        </w:rPr>
-      </w:pPr>
-    </w:p>
-    <w:p>
-      <w:pPr>
-        <w:rPr>
-          <w:b/>
-          <w:sz w:val="24"/>
-          <w:szCs w:val="24"/>
-        </w:rPr>
-      </w:pPr>
-    </w:p>
-    <w:p>
-      <w:pPr>
-        <w:rPr>
-          <w:b/>
-          <w:sz w:val="24"/>
-          <w:szCs w:val="24"/>
-        </w:rPr>
-      </w:pPr>
-    </w:p>
-    <w:p>
-      <w:pPr>
-        <w:rPr>
-          <w:b/>
-          <w:sz w:val="24"/>
-          <w:szCs w:val="24"/>
-        </w:rPr>
-      </w:pPr>
-    </w:p>
-    <w:p>
-      <w:pPr>
-        <w:rPr>
-          <w:b/>
-          <w:sz w:val="24"/>
-          <w:szCs w:val="24"/>
-        </w:rPr>
-      </w:pPr>
+      <w:bookmarkStart w:id="0" w:name="_GoBack"/>
+      <w:bookmarkEnd w:id="0"/>
     </w:p>
     <w:sdt>
       <w:sdtPr>
@@ -495,6 +553,7 @@
               <w:tab w:val="right" w:leader="dot" w:pos="9350"/>
             </w:tabs>
             <w:rPr>
+              <w:rFonts w:eastAsiaTheme="minorEastAsia"/>
               <w:noProof/>
             </w:rPr>
           </w:pPr>
@@ -507,7 +566,7 @@
           <w:r>
             <w:fldChar w:fldCharType="separate"/>
           </w:r>
-          <w:hyperlink w:anchor="_Toc499343225" w:history="1">
+          <w:hyperlink w:anchor="_Toc499502728" w:history="1">
             <w:r>
               <w:rPr>
                 <w:rStyle w:val="Hyperlink"/>
@@ -534,7 +593,7 @@
                 <w:noProof/>
                 <w:webHidden/>
               </w:rPr>
-              <w:instrText xml:space="preserve"> PAGEREF _Toc499343225 \h </w:instrText>
+              <w:instrText xml:space="preserve"> PAGEREF _Toc499502728 \h </w:instrText>
             </w:r>
             <w:r>
               <w:rPr>
@@ -554,7 +613,7 @@
                 <w:noProof/>
                 <w:webHidden/>
               </w:rPr>
-              <w:t>4</w:t>
+              <w:t>3</w:t>
             </w:r>
             <w:r>
               <w:rPr>
@@ -572,10 +631,11 @@
               <w:tab w:val="right" w:leader="dot" w:pos="9350"/>
             </w:tabs>
             <w:rPr>
+              <w:rFonts w:eastAsiaTheme="minorEastAsia"/>
               <w:noProof/>
             </w:rPr>
           </w:pPr>
-          <w:hyperlink w:anchor="_Toc499343226" w:history="1">
+          <w:hyperlink w:anchor="_Toc499502729" w:history="1">
             <w:r>
               <w:rPr>
                 <w:rStyle w:val="Hyperlink"/>
@@ -602,7 +662,7 @@
                 <w:noProof/>
                 <w:webHidden/>
               </w:rPr>
-              <w:instrText xml:space="preserve"> PAGEREF _Toc499343226 \h </w:instrText>
+              <w:instrText xml:space="preserve"> PAGEREF _Toc499502729 \h </w:instrText>
             </w:r>
             <w:r>
               <w:rPr>
@@ -622,7 +682,7 @@
                 <w:noProof/>
                 <w:webHidden/>
               </w:rPr>
-              <w:t>4</w:t>
+              <w:t>3</w:t>
             </w:r>
             <w:r>
               <w:rPr>
@@ -640,10 +700,11 @@
               <w:tab w:val="right" w:leader="dot" w:pos="9350"/>
             </w:tabs>
             <w:rPr>
+              <w:rFonts w:eastAsiaTheme="minorEastAsia"/>
               <w:noProof/>
             </w:rPr>
           </w:pPr>
-          <w:hyperlink w:anchor="_Toc499343227" w:history="1">
+          <w:hyperlink w:anchor="_Toc499502730" w:history="1">
             <w:r>
               <w:rPr>
                 <w:rStyle w:val="Hyperlink"/>
@@ -670,7 +731,7 @@
                 <w:noProof/>
                 <w:webHidden/>
               </w:rPr>
-              <w:instrText xml:space="preserve"> PAGEREF _Toc499343227 \h </w:instrText>
+              <w:instrText xml:space="preserve"> PAGEREF _Toc499502730 \h </w:instrText>
             </w:r>
             <w:r>
               <w:rPr>
@@ -690,7 +751,7 @@
                 <w:noProof/>
                 <w:webHidden/>
               </w:rPr>
-              <w:t>5</w:t>
+              <w:t>4</w:t>
             </w:r>
             <w:r>
               <w:rPr>
@@ -708,10 +769,11 @@
               <w:tab w:val="right" w:leader="dot" w:pos="9350"/>
             </w:tabs>
             <w:rPr>
+              <w:rFonts w:eastAsiaTheme="minorEastAsia"/>
               <w:noProof/>
             </w:rPr>
           </w:pPr>
-          <w:hyperlink w:anchor="_Toc499343228" w:history="1">
+          <w:hyperlink w:anchor="_Toc499502731" w:history="1">
             <w:r>
               <w:rPr>
                 <w:rStyle w:val="Hyperlink"/>
@@ -738,7 +800,7 @@
                 <w:noProof/>
                 <w:webHidden/>
               </w:rPr>
-              <w:instrText xml:space="preserve"> PAGEREF _Toc499343228 \h </w:instrText>
+              <w:instrText xml:space="preserve"> PAGEREF _Toc499502731 \h </w:instrText>
             </w:r>
             <w:r>
               <w:rPr>
@@ -758,7 +820,7 @@
                 <w:noProof/>
                 <w:webHidden/>
               </w:rPr>
-              <w:t>7</w:t>
+              <w:t>4</w:t>
             </w:r>
             <w:r>
               <w:rPr>
@@ -776,10 +838,11 @@
               <w:tab w:val="right" w:leader="dot" w:pos="9350"/>
             </w:tabs>
             <w:rPr>
+              <w:rFonts w:eastAsiaTheme="minorEastAsia"/>
               <w:noProof/>
             </w:rPr>
           </w:pPr>
-          <w:hyperlink w:anchor="_Toc499343229" w:history="1">
+          <w:hyperlink w:anchor="_Toc499502732" w:history="1">
             <w:r>
               <w:rPr>
                 <w:rStyle w:val="Hyperlink"/>
@@ -806,7 +869,7 @@
                 <w:noProof/>
                 <w:webHidden/>
               </w:rPr>
-              <w:instrText xml:space="preserve"> PAGEREF _Toc499343229 \h </w:instrText>
+              <w:instrText xml:space="preserve"> PAGEREF _Toc499502732 \h </w:instrText>
             </w:r>
             <w:r>
               <w:rPr>
@@ -826,7 +889,7 @@
                 <w:noProof/>
                 <w:webHidden/>
               </w:rPr>
-              <w:t>7</w:t>
+              <w:t>6</w:t>
             </w:r>
             <w:r>
               <w:rPr>
@@ -844,10 +907,11 @@
               <w:tab w:val="right" w:leader="dot" w:pos="9350"/>
             </w:tabs>
             <w:rPr>
+              <w:rFonts w:eastAsiaTheme="minorEastAsia"/>
               <w:noProof/>
             </w:rPr>
           </w:pPr>
-          <w:hyperlink w:anchor="_Toc499343230" w:history="1">
+          <w:hyperlink w:anchor="_Toc499502733" w:history="1">
             <w:r>
               <w:rPr>
                 <w:rStyle w:val="Hyperlink"/>
@@ -874,7 +938,7 @@
                 <w:noProof/>
                 <w:webHidden/>
               </w:rPr>
-              <w:instrText xml:space="preserve"> PAGEREF _Toc499343230 \h </w:instrText>
+              <w:instrText xml:space="preserve"> PAGEREF _Toc499502733 \h </w:instrText>
             </w:r>
             <w:r>
               <w:rPr>
@@ -894,7 +958,214 @@
                 <w:noProof/>
                 <w:webHidden/>
               </w:rPr>
-              <w:t>8</w:t>
+              <w:t>6</w:t>
+            </w:r>
+            <w:r>
+              <w:rPr>
+                <w:noProof/>
+                <w:webHidden/>
+              </w:rPr>
+              <w:fldChar w:fldCharType="end"/>
+            </w:r>
+          </w:hyperlink>
+        </w:p>
+        <w:p>
+          <w:pPr>
+            <w:pStyle w:val="TOC1"/>
+            <w:tabs>
+              <w:tab w:val="right" w:leader="dot" w:pos="9350"/>
+            </w:tabs>
+            <w:rPr>
+              <w:rFonts w:eastAsiaTheme="minorEastAsia"/>
+              <w:noProof/>
+            </w:rPr>
+          </w:pPr>
+          <w:hyperlink w:anchor="_Toc499502734" w:history="1">
+            <w:r>
+              <w:rPr>
+                <w:rStyle w:val="Hyperlink"/>
+                <w:noProof/>
+              </w:rPr>
+              <w:t>Programmer’s Manual</w:t>
+            </w:r>
+            <w:r>
+              <w:rPr>
+                <w:noProof/>
+                <w:webHidden/>
+              </w:rPr>
+              <w:tab/>
+            </w:r>
+            <w:r>
+              <w:rPr>
+                <w:noProof/>
+                <w:webHidden/>
+              </w:rPr>
+              <w:fldChar w:fldCharType="begin"/>
+            </w:r>
+            <w:r>
+              <w:rPr>
+                <w:noProof/>
+                <w:webHidden/>
+              </w:rPr>
+              <w:instrText xml:space="preserve"> PAGEREF _Toc499502734 \h </w:instrText>
+            </w:r>
+            <w:r>
+              <w:rPr>
+                <w:noProof/>
+                <w:webHidden/>
+              </w:rPr>
+            </w:r>
+            <w:r>
+              <w:rPr>
+                <w:noProof/>
+                <w:webHidden/>
+              </w:rPr>
+              <w:fldChar w:fldCharType="separate"/>
+            </w:r>
+            <w:r>
+              <w:rPr>
+                <w:noProof/>
+                <w:webHidden/>
+              </w:rPr>
+              <w:t>6</w:t>
+            </w:r>
+            <w:r>
+              <w:rPr>
+                <w:noProof/>
+                <w:webHidden/>
+              </w:rPr>
+              <w:fldChar w:fldCharType="end"/>
+            </w:r>
+          </w:hyperlink>
+        </w:p>
+        <w:p>
+          <w:pPr>
+            <w:pStyle w:val="TOC1"/>
+            <w:tabs>
+              <w:tab w:val="right" w:leader="dot" w:pos="9350"/>
+            </w:tabs>
+            <w:rPr>
+              <w:rFonts w:eastAsiaTheme="minorEastAsia"/>
+              <w:noProof/>
+            </w:rPr>
+          </w:pPr>
+          <w:hyperlink w:anchor="_Toc499502735" w:history="1">
+            <w:r>
+              <w:rPr>
+                <w:rStyle w:val="Hyperlink"/>
+                <w:noProof/>
+              </w:rPr>
+              <w:t>References</w:t>
+            </w:r>
+            <w:r>
+              <w:rPr>
+                <w:noProof/>
+                <w:webHidden/>
+              </w:rPr>
+              <w:tab/>
+            </w:r>
+            <w:r>
+              <w:rPr>
+                <w:noProof/>
+                <w:webHidden/>
+              </w:rPr>
+              <w:fldChar w:fldCharType="begin"/>
+            </w:r>
+            <w:r>
+              <w:rPr>
+                <w:noProof/>
+                <w:webHidden/>
+              </w:rPr>
+              <w:instrText xml:space="preserve"> PAGEREF _Toc499502735 \h </w:instrText>
+            </w:r>
+            <w:r>
+              <w:rPr>
+                <w:noProof/>
+                <w:webHidden/>
+              </w:rPr>
+            </w:r>
+            <w:r>
+              <w:rPr>
+                <w:noProof/>
+                <w:webHidden/>
+              </w:rPr>
+              <w:fldChar w:fldCharType="separate"/>
+            </w:r>
+            <w:r>
+              <w:rPr>
+                <w:noProof/>
+                <w:webHidden/>
+              </w:rPr>
+              <w:t>10</w:t>
+            </w:r>
+            <w:r>
+              <w:rPr>
+                <w:noProof/>
+                <w:webHidden/>
+              </w:rPr>
+              <w:fldChar w:fldCharType="end"/>
+            </w:r>
+          </w:hyperlink>
+        </w:p>
+        <w:p>
+          <w:pPr>
+            <w:pStyle w:val="TOC1"/>
+            <w:tabs>
+              <w:tab w:val="right" w:leader="dot" w:pos="9350"/>
+            </w:tabs>
+            <w:rPr>
+              <w:rFonts w:eastAsiaTheme="minorEastAsia"/>
+              <w:noProof/>
+            </w:rPr>
+          </w:pPr>
+          <w:hyperlink w:anchor="_Toc499502736" w:history="1">
+            <w:r>
+              <w:rPr>
+                <w:rStyle w:val="Hyperlink"/>
+                <w:noProof/>
+              </w:rPr>
+              <w:t>Project Presentation Details</w:t>
+            </w:r>
+            <w:r>
+              <w:rPr>
+                <w:noProof/>
+                <w:webHidden/>
+              </w:rPr>
+              <w:tab/>
+            </w:r>
+            <w:r>
+              <w:rPr>
+                <w:noProof/>
+                <w:webHidden/>
+              </w:rPr>
+              <w:fldChar w:fldCharType="begin"/>
+            </w:r>
+            <w:r>
+              <w:rPr>
+                <w:noProof/>
+                <w:webHidden/>
+              </w:rPr>
+              <w:instrText xml:space="preserve"> PAGEREF _Toc499502736 \h </w:instrText>
+            </w:r>
+            <w:r>
+              <w:rPr>
+                <w:noProof/>
+                <w:webHidden/>
+              </w:rPr>
+            </w:r>
+            <w:r>
+              <w:rPr>
+                <w:noProof/>
+                <w:webHidden/>
+              </w:rPr>
+              <w:fldChar w:fldCharType="separate"/>
+            </w:r>
+            <w:r>
+              <w:rPr>
+                <w:noProof/>
+                <w:webHidden/>
+              </w:rPr>
+              <w:t>10</w:t>
             </w:r>
             <w:r>
               <w:rPr>
@@ -1101,12 +1372,11 @@
       <w:pPr>
         <w:pStyle w:val="Heading1"/>
       </w:pPr>
-      <w:bookmarkStart w:id="0" w:name="_Toc499343225"/>
-      <w:r>
-        <w:lastRenderedPageBreak/>
+      <w:bookmarkStart w:id="1" w:name="_Toc499502728"/>
+      <w:r>
         <w:t>Executive Summary</w:t>
       </w:r>
-      <w:bookmarkEnd w:id="0"/>
+      <w:bookmarkEnd w:id="1"/>
     </w:p>
     <w:p/>
     <w:p>
@@ -1131,11 +1401,11 @@
       <w:pPr>
         <w:pStyle w:val="Heading1"/>
       </w:pPr>
-      <w:bookmarkStart w:id="1" w:name="_Toc499343226"/>
+      <w:bookmarkStart w:id="2" w:name="_Toc499502729"/>
       <w:r>
         <w:t>Project Objectives</w:t>
       </w:r>
-      <w:bookmarkEnd w:id="1"/>
+      <w:bookmarkEnd w:id="2"/>
     </w:p>
     <w:p>
       <w:pPr>
@@ -1203,40 +1473,307 @@
     <w:p/>
     <w:p/>
     <w:p/>
+    <w:p>
+      <w:pPr>
+        <w:pStyle w:val="Heading1"/>
+      </w:pPr>
+      <w:bookmarkStart w:id="3" w:name="_Toc499502730"/>
+      <w:r>
+        <w:t>Project Approach</w:t>
+      </w:r>
+      <w:bookmarkEnd w:id="3"/>
+    </w:p>
     <w:p/>
+    <w:p>
+      <w:r>
+        <w:t>First step of the project was to choose the problem to solve. Likewise, t</w:t>
+      </w:r>
+      <w:r>
+        <w:t xml:space="preserve">his device was built with the intention of informing a user about the exact time when his laundry will be finished so that he would be able to collect it in time. Later on it was found that this device could be used to know the state of any electrical appliance like ovens which vibrate while it operates. </w:t>
+      </w:r>
+      <w:r>
+        <w:t>After identifying the problem</w:t>
+      </w:r>
+      <w:r>
+        <w:t>,</w:t>
+      </w:r>
+      <w:r>
+        <w:t xml:space="preserve"> it was necessary to know which hardware to use. I chose Raspberry Pi to device the system. </w:t>
+      </w:r>
+      <w:r>
+        <w:t xml:space="preserve">The </w:t>
+      </w:r>
+      <w:r>
+        <w:t xml:space="preserve">application was developed in phases in order to ensure I could prototype the device and test it before working on its extensions. At first I set up the </w:t>
+      </w:r>
+      <w:proofErr w:type="spellStart"/>
+      <w:r>
+        <w:t>Raspbian</w:t>
+      </w:r>
+      <w:proofErr w:type="spellEnd"/>
+      <w:r>
+        <w:t xml:space="preserve"> operating system after buying the kits. Afterwards I wrote small programs to test whether </w:t>
+      </w:r>
+      <w:r>
+        <w:t xml:space="preserve">everything is working properly before starting the project. The programming language for development was C. However, afterwards Python was combined with the C language to provide the feature of sending email notifications to the user. </w:t>
+      </w:r>
+      <w:r>
+        <w:t xml:space="preserve"> </w:t>
+      </w:r>
+      <w:r>
+        <w:t>main steps that lead to the completion of the project are given below.</w:t>
+      </w:r>
+      <w:r>
+        <w:t xml:space="preserve"> I tested whether the Gyro Accelerometer was getting readings. It was then necessary to configure the internal settings of the Raspberry Pi so that I could connect it to the home WIFI without the Ethernet cable. After checking that everything is working properly I gradually started building the algorithm bit by bit. I tested each portion of my code with print statements to check whether each part is working properly. After getting everything done I made a demo video to present my project.</w:t>
+      </w:r>
+    </w:p>
+    <w:p>
+      <w:pPr>
+        <w:pStyle w:val="ListParagraph"/>
+        <w:rPr>
+          <w:sz w:val="24"/>
+          <w:szCs w:val="24"/>
+        </w:rPr>
+      </w:pPr>
+    </w:p>
+    <w:p>
+      <w:pPr>
+        <w:pStyle w:val="Heading1"/>
+      </w:pPr>
+      <w:bookmarkStart w:id="4" w:name="_Toc499502731"/>
+      <w:r>
+        <w:t>Project Description</w:t>
+      </w:r>
+      <w:bookmarkEnd w:id="4"/>
+    </w:p>
+    <w:p>
+      <w:r>
+        <w:t xml:space="preserve">This device was made </w:t>
+      </w:r>
+      <w:r>
+        <w:t xml:space="preserve">comprising a Raspberry Pi and an </w:t>
+      </w:r>
+      <w:r>
+        <w:t>accelerometer sensor. At first the device is calibrated according to the vibration readings of the machine to be operated upon. The MPU6050 Gyro Acceleration sensor reads out the values of acceleration of the machine along the different ax</w:t>
+      </w:r>
+      <w:r>
+        <w:t xml:space="preserve">es based upon the vibration. </w:t>
+      </w:r>
+      <w:r>
+        <w:t xml:space="preserve">The function read_word_2c reads the values from the appropriate port of the accelerometer. The </w:t>
+      </w:r>
+      <w:proofErr w:type="spellStart"/>
+      <w:r>
+        <w:t>get_x_rotation</w:t>
+      </w:r>
+      <w:proofErr w:type="spellEnd"/>
+      <w:r>
+        <w:t xml:space="preserve"> and </w:t>
+      </w:r>
+      <w:proofErr w:type="spellStart"/>
+      <w:r>
+        <w:t>get_y_rotation</w:t>
+      </w:r>
+      <w:proofErr w:type="spellEnd"/>
+      <w:r>
+        <w:t xml:space="preserve"> finds the amount of rotation in the x and y axes. </w:t>
+      </w:r>
+      <w:r>
+        <w:t xml:space="preserve">The </w:t>
+      </w:r>
+      <w:proofErr w:type="spellStart"/>
+      <w:r>
+        <w:t>readSensor</w:t>
+      </w:r>
+      <w:proofErr w:type="spellEnd"/>
+      <w:r>
+        <w:t xml:space="preserve"> function gets these values </w:t>
+      </w:r>
+      <w:r>
+        <w:t xml:space="preserve">using those functions </w:t>
+      </w:r>
+      <w:r>
+        <w:t xml:space="preserve">and converts those tiny values into analyzable data using an algorithm. The function uses those data to calculate the average of numerous reading within fractions of seconds to determine whether is vibrating or not. If the machine is vibrating the mode is calculated as 1 and if it is not vibrating the mode is calculated as 0. The </w:t>
+      </w:r>
+      <w:proofErr w:type="spellStart"/>
+      <w:r>
+        <w:t>readSensor</w:t>
+      </w:r>
+      <w:proofErr w:type="spellEnd"/>
+      <w:r>
+        <w:t xml:space="preserve"> functions sends those values to a Finite State Machine which figures out whether the machine is in off state, on state, pause state or end state based on the values of mode at different times. If the machine goes to the end state, the program calls the </w:t>
+      </w:r>
+      <w:proofErr w:type="spellStart"/>
+      <w:r>
+        <w:t>sendingEmail</w:t>
+      </w:r>
+      <w:proofErr w:type="spellEnd"/>
+      <w:r>
+        <w:t xml:space="preserve"> </w:t>
+      </w:r>
+      <w:r>
+        <w:t>function to send an email to the user over the internet</w:t>
+      </w:r>
+      <w:r>
+        <w:t xml:space="preserve"> </w:t>
+      </w:r>
+      <w:r>
+        <w:t>informing about the completion of the task.</w:t>
+      </w:r>
+    </w:p>
+    <w:p>
+      <w:r>
+        <w:rPr>
+          <w:noProof/>
+        </w:rPr>
+        <w:lastRenderedPageBreak/>
+        <w:drawing>
+          <wp:inline distT="0" distB="0" distL="0" distR="0" wp14:anchorId="7E549479" wp14:editId="0DD0DE38">
+            <wp:extent cx="5943600" cy="4688205"/>
+            <wp:effectExtent l="0" t="0" r="0" b="0"/>
+            <wp:docPr id="10" name="Picture 10"/>
+            <wp:cNvGraphicFramePr>
+              <a:graphicFrameLocks xmlns:a="http://schemas.openxmlformats.org/drawingml/2006/main" noChangeAspect="1"/>
+            </wp:cNvGraphicFramePr>
+            <a:graphic xmlns:a="http://schemas.openxmlformats.org/drawingml/2006/main">
+              <a:graphicData uri="http://schemas.openxmlformats.org/drawingml/2006/picture">
+                <pic:pic xmlns:pic="http://schemas.openxmlformats.org/drawingml/2006/picture">
+                  <pic:nvPicPr>
+                    <pic:cNvPr id="10" name="Project description.jpeg"/>
+                    <pic:cNvPicPr/>
+                  </pic:nvPicPr>
+                  <pic:blipFill>
+                    <a:blip r:embed="rId9">
+                      <a:extLst>
+                        <a:ext uri="{28A0092B-C50C-407E-A947-70E740481C1C}">
+                          <a14:useLocalDpi xmlns:a14="http://schemas.microsoft.com/office/drawing/2010/main" val="0"/>
+                        </a:ext>
+                      </a:extLst>
+                    </a:blip>
+                    <a:stretch>
+                      <a:fillRect/>
+                    </a:stretch>
+                  </pic:blipFill>
+                  <pic:spPr>
+                    <a:xfrm>
+                      <a:off x="0" y="0"/>
+                      <a:ext cx="5943600" cy="4688205"/>
+                    </a:xfrm>
+                    <a:prstGeom prst="rect">
+                      <a:avLst/>
+                    </a:prstGeom>
+                  </pic:spPr>
+                </pic:pic>
+              </a:graphicData>
+            </a:graphic>
+          </wp:inline>
+        </w:drawing>
+      </w:r>
+    </w:p>
+    <w:p>
+      <w:pPr>
+        <w:tabs>
+          <w:tab w:val="left" w:pos="1224"/>
+        </w:tabs>
+      </w:pPr>
+      <w:r>
+        <w:t>Figure: A flowchart of how the system operates using the different functions</w:t>
+      </w:r>
+    </w:p>
+    <w:p>
+      <w:pPr>
+        <w:pStyle w:val="Heading1"/>
+      </w:pPr>
+      <w:bookmarkStart w:id="5" w:name="_Toc499502732"/>
+      <w:r>
+        <w:lastRenderedPageBreak/>
+        <w:t>Design Details</w:t>
+      </w:r>
+      <w:bookmarkEnd w:id="5"/>
+    </w:p>
+    <w:p>
+      <w:r>
+        <w:rPr>
+          <w:noProof/>
+        </w:rPr>
+        <w:drawing>
+          <wp:inline distT="0" distB="0" distL="0" distR="0" wp14:anchorId="20E9D25A" wp14:editId="45378F87">
+            <wp:extent cx="5943600" cy="4119245"/>
+            <wp:effectExtent l="0" t="0" r="0" b="0"/>
+            <wp:docPr id="5" name="Picture 5"/>
+            <wp:cNvGraphicFramePr>
+              <a:graphicFrameLocks xmlns:a="http://schemas.openxmlformats.org/drawingml/2006/main" noChangeAspect="1"/>
+            </wp:cNvGraphicFramePr>
+            <a:graphic xmlns:a="http://schemas.openxmlformats.org/drawingml/2006/main">
+              <a:graphicData uri="http://schemas.openxmlformats.org/drawingml/2006/picture">
+                <pic:pic xmlns:pic="http://schemas.openxmlformats.org/drawingml/2006/picture">
+                  <pic:nvPicPr>
+                    <pic:cNvPr id="5" name="Design Details.jpeg"/>
+                    <pic:cNvPicPr/>
+                  </pic:nvPicPr>
+                  <pic:blipFill>
+                    <a:blip r:embed="rId10">
+                      <a:extLst>
+                        <a:ext uri="{28A0092B-C50C-407E-A947-70E740481C1C}">
+                          <a14:useLocalDpi xmlns:a14="http://schemas.microsoft.com/office/drawing/2010/main" val="0"/>
+                        </a:ext>
+                      </a:extLst>
+                    </a:blip>
+                    <a:stretch>
+                      <a:fillRect/>
+                    </a:stretch>
+                  </pic:blipFill>
+                  <pic:spPr>
+                    <a:xfrm>
+                      <a:off x="0" y="0"/>
+                      <a:ext cx="5943600" cy="4119245"/>
+                    </a:xfrm>
+                    <a:prstGeom prst="rect">
+                      <a:avLst/>
+                    </a:prstGeom>
+                  </pic:spPr>
+                </pic:pic>
+              </a:graphicData>
+            </a:graphic>
+          </wp:inline>
+        </w:drawing>
+      </w:r>
+    </w:p>
+    <w:p>
+      <w:r>
+        <w:t>Figure:  A finite State Machine describing how the system moves through the different states.</w:t>
+      </w:r>
+    </w:p>
+    <w:p>
+      <w:pPr>
+        <w:pStyle w:val="Heading1"/>
+      </w:pPr>
+      <w:bookmarkStart w:id="6" w:name="_Toc499502733"/>
+      <w:r>
+        <w:t>User’s Manual</w:t>
+      </w:r>
+      <w:bookmarkEnd w:id="6"/>
+    </w:p>
+    <w:p>
+      <w:r>
+        <w:t>The user at first has to calibrate the device to suit the machine he is using the device for and set the threshold values for vibrations accordingly. Afterwards he has to log into the Raspberry Pi server. He can find out the IP address using a Network Scanner. He has to configure the sendingemail.py and change the email and password field with his email and password. He can then run the program and wait for his notification via email.</w:t>
+      </w:r>
+    </w:p>
     <w:p/>
     <w:p>
       <w:pPr>
         <w:pStyle w:val="Heading1"/>
       </w:pPr>
-      <w:bookmarkStart w:id="2" w:name="_Toc499343227"/>
-      <w:r>
-        <w:lastRenderedPageBreak/>
-        <w:t>Project Approach</w:t>
-      </w:r>
-      <w:bookmarkEnd w:id="2"/>
+      <w:bookmarkStart w:id="7" w:name="_Toc499502734"/>
+      <w:r>
+        <w:t>Programmer’s Manual</w:t>
+      </w:r>
+      <w:bookmarkEnd w:id="7"/>
     </w:p>
     <w:p/>
     <w:p>
       <w:r>
-        <w:t>First step of the project was to choose the problem to solve. Likewise, t</w:t>
-      </w:r>
-      <w:r>
-        <w:t xml:space="preserve">his device was built with the intention of informing a user about the exact time when his laundry will be finished so that he would be able to collect it in time. Later on it was found that this device could be used to know the state of any electrical appliance like ovens which vibrate while it operates. </w:t>
-      </w:r>
-      <w:r>
-        <w:t xml:space="preserve">After identifying the </w:t>
-      </w:r>
-      <w:proofErr w:type="gramStart"/>
-      <w:r>
-        <w:t>problem</w:t>
-      </w:r>
-      <w:proofErr w:type="gramEnd"/>
-      <w:r>
-        <w:t xml:space="preserve"> it was necessary to know which hardware to use. I chose Raspberry Pi to device the system. </w:t>
-      </w:r>
-      <w:r>
-        <w:t>The main steps that lead to the completion of the project are given below.</w:t>
+        <w:t>The main steps that led to the completion of the project are given step by step below.</w:t>
       </w:r>
     </w:p>
     <w:p>
@@ -1248,10 +1785,7 @@
         </w:numPr>
       </w:pPr>
       <w:r>
-        <w:t xml:space="preserve">It was first necessary to collect the </w:t>
-      </w:r>
-      <w:r>
-        <w:t>following parts.</w:t>
+        <w:t>It was first necessary to collect the following parts.</w:t>
       </w:r>
     </w:p>
     <w:p>
@@ -1275,10 +1809,7 @@
         </w:numPr>
       </w:pPr>
       <w:r>
-        <w:t>5V micro-USB power supply</w:t>
-      </w:r>
-      <w:r>
-        <w:t xml:space="preserve"> </w:t>
+        <w:t xml:space="preserve">5V micro-USB power supply </w:t>
       </w:r>
     </w:p>
     <w:p>
@@ -1302,10 +1833,8 @@
         </w:numPr>
       </w:pPr>
       <w:r>
-        <w:t>USB mouse</w:t>
-      </w:r>
-      <w:r>
-        <w:t xml:space="preserve"> </w:t>
+        <w:lastRenderedPageBreak/>
+        <w:t xml:space="preserve">USB mouse </w:t>
       </w:r>
     </w:p>
     <w:p>
@@ -1396,7 +1925,7 @@
           <w:noProof/>
         </w:rPr>
         <w:drawing>
-          <wp:inline distT="0" distB="0" distL="0" distR="0">
+          <wp:inline distT="0" distB="0" distL="0" distR="0" wp14:anchorId="7F89F6CB" wp14:editId="6ACDD842">
             <wp:extent cx="5942875" cy="3665220"/>
             <wp:effectExtent l="0" t="0" r="1270" b="0"/>
             <wp:docPr id="2" name="Picture 2" descr="What you need"/>
@@ -1413,7 +1942,7 @@
                     </pic:cNvPicPr>
                   </pic:nvPicPr>
                   <pic:blipFill>
-                    <a:blip r:embed="rId7" cstate="print">
+                    <a:blip r:embed="rId11" cstate="print">
                       <a:extLst>
                         <a:ext uri="{28A0092B-C50C-407E-A947-70E740481C1C}">
                           <a14:useLocalDpi xmlns:a14="http://schemas.microsoft.com/office/drawing/2010/main" val="0"/>
@@ -1461,7 +1990,7 @@
         </w:rPr>
         <w:lastRenderedPageBreak/>
         <w:drawing>
-          <wp:anchor distT="0" distB="0" distL="114300" distR="114300" simplePos="0" relativeHeight="251659264" behindDoc="0" locked="0" layoutInCell="1" allowOverlap="1">
+          <wp:anchor distT="0" distB="0" distL="114300" distR="114300" simplePos="0" relativeHeight="251664384" behindDoc="0" locked="0" layoutInCell="1" allowOverlap="1" wp14:anchorId="75EE4865" wp14:editId="515C4499">
             <wp:simplePos x="0" y="0"/>
             <wp:positionH relativeFrom="margin">
               <wp:align>center</wp:align>
@@ -1484,7 +2013,7 @@
                     <pic:cNvPicPr/>
                   </pic:nvPicPr>
                   <pic:blipFill>
-                    <a:blip r:embed="rId8" cstate="print">
+                    <a:blip r:embed="rId12" cstate="print">
                       <a:extLst>
                         <a:ext uri="{28A0092B-C50C-407E-A947-70E740481C1C}">
                           <a14:useLocalDpi xmlns:a14="http://schemas.microsoft.com/office/drawing/2010/main" val="0"/>
@@ -1538,7 +2067,7 @@
           <w:noProof/>
         </w:rPr>
         <w:drawing>
-          <wp:anchor distT="0" distB="0" distL="114300" distR="114300" simplePos="0" relativeHeight="251658240" behindDoc="1" locked="0" layoutInCell="1" allowOverlap="1" wp14:anchorId="204EB1B8" wp14:editId="0604B438">
+          <wp:anchor distT="0" distB="0" distL="114300" distR="114300" simplePos="0" relativeHeight="251663360" behindDoc="1" locked="0" layoutInCell="1" allowOverlap="1" wp14:anchorId="5BC08FCD" wp14:editId="05598CBC">
             <wp:simplePos x="0" y="0"/>
             <wp:positionH relativeFrom="margin">
               <wp:posOffset>2145030</wp:posOffset>
@@ -1571,7 +2100,7 @@
                     </pic:cNvPicPr>
                   </pic:nvPicPr>
                   <pic:blipFill>
-                    <a:blip r:embed="rId9">
+                    <a:blip r:embed="rId13">
                       <a:extLst>
                         <a:ext uri="{28A0092B-C50C-407E-A947-70E740481C1C}">
                           <a14:useLocalDpi xmlns:a14="http://schemas.microsoft.com/office/drawing/2010/main" val="0"/>
@@ -1633,7 +2162,7 @@
         </w:rPr>
         <w:lastRenderedPageBreak/>
         <w:drawing>
-          <wp:inline distT="0" distB="0" distL="0" distR="0">
+          <wp:inline distT="0" distB="0" distL="0" distR="0" wp14:anchorId="5778B2EE" wp14:editId="4C753BDD">
             <wp:extent cx="5554033" cy="4114800"/>
             <wp:effectExtent l="0" t="0" r="8890" b="0"/>
             <wp:docPr id="7" name="Picture 7"/>
@@ -1648,7 +2177,7 @@
                     <pic:cNvPicPr/>
                   </pic:nvPicPr>
                   <pic:blipFill>
-                    <a:blip r:embed="rId10">
+                    <a:blip r:embed="rId14">
                       <a:extLst>
                         <a:ext uri="{28A0092B-C50C-407E-A947-70E740481C1C}">
                           <a14:useLocalDpi xmlns:a14="http://schemas.microsoft.com/office/drawing/2010/main" val="0"/>
@@ -1678,26 +2207,14 @@
     <w:p>
       <w:pPr>
         <w:pStyle w:val="ListParagraph"/>
-        <w:rPr>
-          <w:sz w:val="24"/>
-          <w:szCs w:val="24"/>
-        </w:rPr>
-      </w:pPr>
-      <w:r>
-        <w:rPr>
-          <w:sz w:val="24"/>
-          <w:szCs w:val="24"/>
-        </w:rPr>
+      </w:pPr>
+      <w:r>
         <w:t>Figure: Connection of the Raspberry Pi with MPU6050 Acceleration Sensor</w:t>
       </w:r>
     </w:p>
     <w:p>
       <w:pPr>
         <w:pStyle w:val="ListParagraph"/>
-        <w:rPr>
-          <w:sz w:val="24"/>
-          <w:szCs w:val="24"/>
-        </w:rPr>
       </w:pPr>
     </w:p>
     <w:p>
@@ -1707,40 +2224,14 @@
           <w:ilvl w:val="0"/>
           <w:numId w:val="2"/>
         </w:numPr>
-        <w:rPr>
-          <w:sz w:val="24"/>
-          <w:szCs w:val="24"/>
-        </w:rPr>
-      </w:pPr>
-      <w:r>
-        <w:rPr>
-          <w:sz w:val="24"/>
-          <w:szCs w:val="24"/>
-        </w:rPr>
-        <w:t>Reformatting the Micro</w:t>
-      </w:r>
-      <w:r>
-        <w:rPr>
-          <w:sz w:val="24"/>
-          <w:szCs w:val="24"/>
-        </w:rPr>
-        <w:t xml:space="preserve"> </w:t>
-      </w:r>
-      <w:r>
-        <w:rPr>
-          <w:sz w:val="24"/>
-          <w:szCs w:val="24"/>
-        </w:rPr>
-        <w:t>SD card</w:t>
-      </w:r>
-    </w:p>
-    <w:p>
-      <w:pPr>
-        <w:pStyle w:val="ListParagraph"/>
-        <w:rPr>
-          <w:sz w:val="24"/>
-          <w:szCs w:val="24"/>
-        </w:rPr>
+      </w:pPr>
+      <w:r>
+        <w:t>Reformatting the Micro SD card</w:t>
+      </w:r>
+    </w:p>
+    <w:p>
+      <w:pPr>
+        <w:pStyle w:val="ListParagraph"/>
       </w:pPr>
     </w:p>
     <w:p>
@@ -1750,49 +2241,19 @@
           <w:ilvl w:val="0"/>
           <w:numId w:val="2"/>
         </w:numPr>
-        <w:rPr>
-          <w:sz w:val="24"/>
-          <w:szCs w:val="24"/>
-        </w:rPr>
-      </w:pPr>
-      <w:r>
-        <w:rPr>
-          <w:sz w:val="24"/>
-          <w:szCs w:val="24"/>
-        </w:rPr>
-        <w:t>Downloading NOOBS into Micro</w:t>
-      </w:r>
-      <w:r>
-        <w:rPr>
-          <w:sz w:val="24"/>
-          <w:szCs w:val="24"/>
-        </w:rPr>
-        <w:t xml:space="preserve"> </w:t>
-      </w:r>
-      <w:r>
-        <w:rPr>
-          <w:sz w:val="24"/>
-          <w:szCs w:val="24"/>
-        </w:rPr>
-        <w:t>SD card</w:t>
-      </w:r>
-    </w:p>
-    <w:p>
-      <w:pPr>
-        <w:pStyle w:val="ListParagraph"/>
-        <w:rPr>
-          <w:sz w:val="24"/>
-          <w:szCs w:val="24"/>
-        </w:rPr>
-      </w:pPr>
-    </w:p>
-    <w:p>
-      <w:pPr>
-        <w:pStyle w:val="ListParagraph"/>
-        <w:rPr>
-          <w:sz w:val="24"/>
-          <w:szCs w:val="24"/>
-        </w:rPr>
+      </w:pPr>
+      <w:r>
+        <w:t>Downloading NOOBS into Micro SD card</w:t>
+      </w:r>
+    </w:p>
+    <w:p>
+      <w:pPr>
+        <w:pStyle w:val="ListParagraph"/>
+      </w:pPr>
+    </w:p>
+    <w:p>
+      <w:pPr>
+        <w:pStyle w:val="ListParagraph"/>
       </w:pPr>
     </w:p>
     <w:p>
@@ -1802,70 +2263,22 @@
           <w:ilvl w:val="0"/>
           <w:numId w:val="2"/>
         </w:numPr>
-        <w:rPr>
-          <w:sz w:val="24"/>
-          <w:szCs w:val="24"/>
-        </w:rPr>
-      </w:pPr>
-      <w:r>
-        <w:rPr>
-          <w:sz w:val="24"/>
-          <w:szCs w:val="24"/>
-        </w:rPr>
-        <w:t>Connecting the Micro</w:t>
-      </w:r>
-      <w:r>
-        <w:rPr>
-          <w:sz w:val="24"/>
-          <w:szCs w:val="24"/>
-        </w:rPr>
-        <w:t xml:space="preserve"> </w:t>
-      </w:r>
-      <w:r>
-        <w:rPr>
-          <w:sz w:val="24"/>
-          <w:szCs w:val="24"/>
-        </w:rPr>
-        <w:t>SD card into the Raspberry</w:t>
-      </w:r>
-      <w:r>
-        <w:rPr>
-          <w:sz w:val="24"/>
-          <w:szCs w:val="24"/>
-        </w:rPr>
-        <w:t xml:space="preserve"> </w:t>
-      </w:r>
-      <w:r>
-        <w:rPr>
-          <w:sz w:val="24"/>
-          <w:szCs w:val="24"/>
-        </w:rPr>
-        <w:t xml:space="preserve">Pi and installing the </w:t>
+      </w:pPr>
+      <w:r>
+        <w:t xml:space="preserve">Connecting the Micro SD card into the Raspberry Pi and installing the </w:t>
       </w:r>
       <w:proofErr w:type="spellStart"/>
       <w:r>
-        <w:rPr>
-          <w:sz w:val="24"/>
-          <w:szCs w:val="24"/>
-        </w:rPr>
         <w:t>Raspbian</w:t>
       </w:r>
       <w:proofErr w:type="spellEnd"/>
       <w:r>
-        <w:rPr>
-          <w:sz w:val="24"/>
-          <w:szCs w:val="24"/>
-        </w:rPr>
         <w:t xml:space="preserve"> Operating system</w:t>
       </w:r>
     </w:p>
     <w:p>
       <w:pPr>
         <w:pStyle w:val="ListParagraph"/>
-        <w:rPr>
-          <w:sz w:val="24"/>
-          <w:szCs w:val="24"/>
-        </w:rPr>
       </w:pPr>
     </w:p>
     <w:p>
@@ -1875,40 +2288,14 @@
           <w:ilvl w:val="0"/>
           <w:numId w:val="2"/>
         </w:numPr>
-        <w:rPr>
-          <w:sz w:val="24"/>
-          <w:szCs w:val="24"/>
-        </w:rPr>
-      </w:pPr>
-      <w:r>
-        <w:rPr>
-          <w:sz w:val="24"/>
-          <w:szCs w:val="24"/>
-        </w:rPr>
-        <w:t>Configuring the Raspberry</w:t>
-      </w:r>
-      <w:r>
-        <w:rPr>
-          <w:sz w:val="24"/>
-          <w:szCs w:val="24"/>
-        </w:rPr>
-        <w:t xml:space="preserve"> </w:t>
-      </w:r>
-      <w:r>
-        <w:rPr>
-          <w:sz w:val="24"/>
-          <w:szCs w:val="24"/>
-        </w:rPr>
-        <w:t>Pi according to our needs.</w:t>
-      </w:r>
-    </w:p>
-    <w:p>
-      <w:pPr>
-        <w:pStyle w:val="ListParagraph"/>
-        <w:rPr>
-          <w:sz w:val="24"/>
-          <w:szCs w:val="24"/>
-        </w:rPr>
+      </w:pPr>
+      <w:r>
+        <w:t>Configuring the Raspberry Pi according to our needs.</w:t>
+      </w:r>
+    </w:p>
+    <w:p>
+      <w:pPr>
+        <w:pStyle w:val="ListParagraph"/>
       </w:pPr>
     </w:p>
     <w:p>
@@ -1918,74 +2305,16 @@
           <w:ilvl w:val="0"/>
           <w:numId w:val="2"/>
         </w:numPr>
-        <w:rPr>
-          <w:sz w:val="24"/>
-          <w:szCs w:val="24"/>
-        </w:rPr>
-      </w:pPr>
-      <w:r>
-        <w:rPr>
-          <w:sz w:val="24"/>
-          <w:szCs w:val="24"/>
-        </w:rPr>
-        <w:t>To make the process easier,</w:t>
-      </w:r>
-      <w:r>
-        <w:rPr>
-          <w:sz w:val="24"/>
-          <w:szCs w:val="24"/>
-        </w:rPr>
-        <w:t xml:space="preserve"> it was decided to operate the R</w:t>
-      </w:r>
-      <w:r>
-        <w:rPr>
-          <w:sz w:val="24"/>
-          <w:szCs w:val="24"/>
-        </w:rPr>
-        <w:t>aspberry</w:t>
-      </w:r>
-      <w:r>
-        <w:rPr>
-          <w:sz w:val="24"/>
-          <w:szCs w:val="24"/>
-        </w:rPr>
-        <w:t xml:space="preserve"> </w:t>
-      </w:r>
-      <w:r>
-        <w:rPr>
-          <w:sz w:val="24"/>
-          <w:szCs w:val="24"/>
-        </w:rPr>
-        <w:t>Pi using the terminal. For that I decided to use “Network Scanner” application to know the server address of the Raspberry</w:t>
-      </w:r>
-      <w:r>
-        <w:rPr>
-          <w:sz w:val="24"/>
-          <w:szCs w:val="24"/>
-        </w:rPr>
-        <w:t xml:space="preserve"> </w:t>
-      </w:r>
-      <w:r>
-        <w:rPr>
-          <w:sz w:val="24"/>
-          <w:szCs w:val="24"/>
-        </w:rPr>
-        <w:t>Pi and then access it.</w:t>
-      </w:r>
-    </w:p>
-    <w:p>
-      <w:pPr>
-        <w:pStyle w:val="ListParagraph"/>
-        <w:rPr>
-          <w:sz w:val="24"/>
-          <w:szCs w:val="24"/>
-        </w:rPr>
-      </w:pPr>
-      <w:r>
-        <w:rPr>
-          <w:sz w:val="24"/>
-          <w:szCs w:val="24"/>
-        </w:rPr>
+      </w:pPr>
+      <w:r>
+        <w:t>To make the process easier, it was decided to operate the Raspberry Pi using the terminal. For that I decided to use “Network Scanner” application to know the server address of the Raspberry Pi and then access it.</w:t>
+      </w:r>
+    </w:p>
+    <w:p>
+      <w:pPr>
+        <w:pStyle w:val="ListParagraph"/>
+      </w:pPr>
+      <w:r>
         <w:t xml:space="preserve"> </w:t>
       </w:r>
     </w:p>
@@ -1996,40 +2325,14 @@
           <w:ilvl w:val="0"/>
           <w:numId w:val="2"/>
         </w:numPr>
-        <w:rPr>
-          <w:sz w:val="24"/>
-          <w:szCs w:val="24"/>
-        </w:rPr>
-      </w:pPr>
-      <w:r>
-        <w:rPr>
-          <w:sz w:val="24"/>
-          <w:szCs w:val="24"/>
-        </w:rPr>
-        <w:t>To ensure that the Raspberry</w:t>
-      </w:r>
-      <w:r>
-        <w:rPr>
-          <w:sz w:val="24"/>
-          <w:szCs w:val="24"/>
-        </w:rPr>
-        <w:t xml:space="preserve"> </w:t>
-      </w:r>
-      <w:r>
-        <w:rPr>
-          <w:sz w:val="24"/>
-          <w:szCs w:val="24"/>
-        </w:rPr>
-        <w:t>Pi can run without the help of Ethernet cable, I configured the internal system so that it can get connected to the WIFI network easily.</w:t>
-      </w:r>
-    </w:p>
-    <w:p>
-      <w:pPr>
-        <w:pStyle w:val="ListParagraph"/>
-        <w:rPr>
-          <w:sz w:val="24"/>
-          <w:szCs w:val="24"/>
-        </w:rPr>
+      </w:pPr>
+      <w:r>
+        <w:t>To ensure that the Raspberry Pi can run without the help of Ethernet cable, I configured the internal system so that it can get connected to the WIFI network easily.</w:t>
+      </w:r>
+    </w:p>
+    <w:p>
+      <w:pPr>
+        <w:pStyle w:val="ListParagraph"/>
       </w:pPr>
     </w:p>
     <w:p>
@@ -2039,27 +2342,14 @@
           <w:ilvl w:val="0"/>
           <w:numId w:val="2"/>
         </w:numPr>
-        <w:rPr>
-          <w:sz w:val="24"/>
-          <w:szCs w:val="24"/>
-        </w:rPr>
-      </w:pPr>
-      <w:r>
-        <w:rPr>
-          <w:sz w:val="24"/>
-          <w:szCs w:val="24"/>
-        </w:rPr>
-        <w:lastRenderedPageBreak/>
+      </w:pPr>
+      <w:r>
         <w:t>I began chalking out a design on the basis of which the device will operate and then drew a diagram.</w:t>
       </w:r>
     </w:p>
     <w:p>
       <w:pPr>
         <w:pStyle w:val="ListParagraph"/>
-        <w:rPr>
-          <w:sz w:val="24"/>
-          <w:szCs w:val="24"/>
-        </w:rPr>
       </w:pPr>
     </w:p>
     <w:p>
@@ -2069,26 +2359,15 @@
           <w:ilvl w:val="0"/>
           <w:numId w:val="2"/>
         </w:numPr>
-        <w:rPr>
-          <w:sz w:val="24"/>
-          <w:szCs w:val="24"/>
-        </w:rPr>
-      </w:pPr>
-      <w:r>
-        <w:rPr>
-          <w:sz w:val="24"/>
-          <w:szCs w:val="24"/>
-        </w:rPr>
+      </w:pPr>
+      <w:r>
+        <w:lastRenderedPageBreak/>
         <w:t>I started to develop the algorithm into code.</w:t>
       </w:r>
     </w:p>
     <w:p>
       <w:pPr>
         <w:pStyle w:val="ListParagraph"/>
-        <w:rPr>
-          <w:sz w:val="24"/>
-          <w:szCs w:val="24"/>
-        </w:rPr>
       </w:pPr>
     </w:p>
     <w:p>
@@ -2098,40 +2377,14 @@
           <w:ilvl w:val="0"/>
           <w:numId w:val="2"/>
         </w:numPr>
-        <w:rPr>
-          <w:sz w:val="24"/>
-          <w:szCs w:val="24"/>
-        </w:rPr>
-      </w:pPr>
-      <w:r>
-        <w:rPr>
-          <w:sz w:val="24"/>
-          <w:szCs w:val="24"/>
-        </w:rPr>
-        <w:t xml:space="preserve"> After developing the initial algorithm using C code, I integrated python code into the C code to ensure the process of sending messages via email. This ensured the automation of the device and thus ensuring a truly remarkable embedded sy</w:t>
-      </w:r>
-      <w:r>
-        <w:rPr>
-          <w:sz w:val="24"/>
-          <w:szCs w:val="24"/>
-        </w:rPr>
-        <w:t>s</w:t>
-      </w:r>
-      <w:r>
-        <w:rPr>
-          <w:sz w:val="24"/>
-          <w:szCs w:val="24"/>
-        </w:rPr>
-        <w:t>tem capable of transferring information in real time.</w:t>
-      </w:r>
-    </w:p>
-    <w:p>
-      <w:pPr>
-        <w:pStyle w:val="ListParagraph"/>
-        <w:rPr>
-          <w:sz w:val="24"/>
-          <w:szCs w:val="24"/>
-        </w:rPr>
+      </w:pPr>
+      <w:r>
+        <w:t xml:space="preserve"> After developing the initial algorithm using C code, I integrated python code into the C code to ensure the process of sending messages via email. This ensured the automation of the device and thus ensuring a truly remarkable embedded system capable of transferring information in real time.</w:t>
+      </w:r>
+    </w:p>
+    <w:p>
+      <w:pPr>
+        <w:pStyle w:val="ListParagraph"/>
       </w:pPr>
     </w:p>
     <w:p>
@@ -2141,26 +2394,14 @@
           <w:ilvl w:val="0"/>
           <w:numId w:val="2"/>
         </w:numPr>
-        <w:rPr>
-          <w:sz w:val="24"/>
-          <w:szCs w:val="24"/>
-        </w:rPr>
-      </w:pPr>
-      <w:r>
-        <w:rPr>
-          <w:sz w:val="24"/>
-          <w:szCs w:val="24"/>
-        </w:rPr>
+      </w:pPr>
+      <w:r>
         <w:t xml:space="preserve"> I tested the device at first using a chair as a representative of any kind of machine. I vibrated the chair to see if the device was operating efficiently.</w:t>
       </w:r>
     </w:p>
     <w:p>
       <w:pPr>
         <w:pStyle w:val="ListParagraph"/>
-        <w:rPr>
-          <w:sz w:val="24"/>
-          <w:szCs w:val="24"/>
-        </w:rPr>
       </w:pPr>
     </w:p>
     <w:p>
@@ -2176,187 +2417,172 @@
         </w:rPr>
       </w:pPr>
       <w:r>
+        <w:t xml:space="preserve"> After a successful attempt with the testing of the device, I tested it with a washing machine and it was found to give correct results.</w:t>
+      </w:r>
+    </w:p>
+    <w:p/>
+    <w:p>
+      <w:pPr>
+        <w:pStyle w:val="Heading1"/>
+      </w:pPr>
+      <w:bookmarkStart w:id="8" w:name="_Toc499502735"/>
+      <w:r>
+        <w:t>References</w:t>
+      </w:r>
+      <w:bookmarkEnd w:id="8"/>
+    </w:p>
+    <w:p/>
+    <w:p>
+      <w:pPr>
+        <w:pStyle w:val="ListParagraph"/>
+        <w:numPr>
+          <w:ilvl w:val="0"/>
+          <w:numId w:val="4"/>
+        </w:numPr>
         <w:rPr>
           <w:sz w:val="24"/>
           <w:szCs w:val="24"/>
         </w:rPr>
-        <w:t xml:space="preserve"> After a successful attempt with the testing of the device, I tested it with a washing machine and it was found to give correct results.</w:t>
-      </w:r>
-    </w:p>
-    <w:p>
-      <w:pPr>
-        <w:pStyle w:val="ListParagraph"/>
+      </w:pPr>
+      <w:hyperlink r:id="rId15" w:history="1">
+        <w:r>
+          <w:rPr>
+            <w:rStyle w:val="Hyperlink"/>
+            <w:sz w:val="24"/>
+            <w:szCs w:val="24"/>
+          </w:rPr>
+          <w:t>https://github.com/kootenpv/yagmail</w:t>
+        </w:r>
+      </w:hyperlink>
+    </w:p>
+    <w:p>
+      <w:pPr>
+        <w:pStyle w:val="ListParagraph"/>
+        <w:numPr>
+          <w:ilvl w:val="0"/>
+          <w:numId w:val="4"/>
+        </w:numPr>
         <w:rPr>
           <w:sz w:val="24"/>
           <w:szCs w:val="24"/>
         </w:rPr>
       </w:pPr>
-    </w:p>
-    <w:p>
-      <w:pPr>
-        <w:pStyle w:val="Heading1"/>
-      </w:pPr>
-      <w:bookmarkStart w:id="3" w:name="_Toc499343228"/>
-      <w:r>
-        <w:t>Project Description</w:t>
-      </w:r>
-      <w:bookmarkEnd w:id="3"/>
-    </w:p>
-    <w:p>
-      <w:r>
-        <w:t xml:space="preserve">This device was made comprising a Raspberry Pi and </w:t>
-      </w:r>
-      <w:proofErr w:type="gramStart"/>
-      <w:r>
-        <w:t>a</w:t>
-      </w:r>
-      <w:proofErr w:type="gramEnd"/>
-      <w:r>
-        <w:t xml:space="preserve"> accelerometer sensor. At first the device is calibrated according to the vibration readings of the machine to be operated upon. The MPU6050 Gyro Acceleration sensor reads out the values of acceleration of the machine along the different ax</w:t>
-      </w:r>
-      <w:r>
-        <w:t xml:space="preserve">es based upon the vibration. The </w:t>
-      </w:r>
-      <w:proofErr w:type="spellStart"/>
-      <w:r>
-        <w:t>readSensor</w:t>
-      </w:r>
-      <w:proofErr w:type="spellEnd"/>
-      <w:r>
-        <w:t xml:space="preserve"> function gets these values and converts those tiny values into analyzable data using an algorithm. The function uses those data to calculate the average of numerous reading within fractions of seconds to determine whether is vibrating or not. If the machine is vibrating the mode is calculated as 1 and if it is not vibrating the mode is calculated as 0. The </w:t>
-      </w:r>
-      <w:proofErr w:type="spellStart"/>
-      <w:r>
-        <w:t>readSensor</w:t>
-      </w:r>
-      <w:proofErr w:type="spellEnd"/>
-      <w:r>
-        <w:t xml:space="preserve"> functions sends those values to a Finite State Machine which figures out whether the machine is in off state, on state, pause state or end state based on the values of mode at different times. If the machine goes to the end state, the program calls the </w:t>
-      </w:r>
-      <w:proofErr w:type="spellStart"/>
-      <w:r>
-        <w:t>sendingEmail</w:t>
-      </w:r>
-      <w:proofErr w:type="spellEnd"/>
-      <w:r>
-        <w:t xml:space="preserve"> </w:t>
-      </w:r>
-      <w:r>
-        <w:t>function to send an email to the user over the internet</w:t>
-      </w:r>
-      <w:r>
-        <w:t xml:space="preserve"> </w:t>
-      </w:r>
-      <w:r>
-        <w:t>informing about the completion of the task.</w:t>
-      </w:r>
-    </w:p>
-    <w:p/>
-    <w:p>
-      <w:pPr>
-        <w:pStyle w:val="Heading1"/>
-      </w:pPr>
-      <w:bookmarkStart w:id="4" w:name="_Toc499343229"/>
-      <w:r>
-        <w:lastRenderedPageBreak/>
-        <w:t>Design Details</w:t>
-      </w:r>
-      <w:bookmarkEnd w:id="4"/>
-    </w:p>
-    <w:p>
-      <w:r>
-        <w:rPr>
-          <w:noProof/>
-        </w:rPr>
-        <w:drawing>
-          <wp:inline distT="0" distB="0" distL="0" distR="0" wp14:anchorId="07E15E4B" wp14:editId="6BEB0EDA">
-            <wp:extent cx="5943600" cy="4119245"/>
-            <wp:effectExtent l="0" t="0" r="0" b="0"/>
-            <wp:docPr id="5" name="Picture 5"/>
-            <wp:cNvGraphicFramePr>
-              <a:graphicFrameLocks xmlns:a="http://schemas.openxmlformats.org/drawingml/2006/main" noChangeAspect="1"/>
-            </wp:cNvGraphicFramePr>
-            <a:graphic xmlns:a="http://schemas.openxmlformats.org/drawingml/2006/main">
-              <a:graphicData uri="http://schemas.openxmlformats.org/drawingml/2006/picture">
-                <pic:pic xmlns:pic="http://schemas.openxmlformats.org/drawingml/2006/picture">
-                  <pic:nvPicPr>
-                    <pic:cNvPr id="5" name="Design Details.jpeg"/>
-                    <pic:cNvPicPr/>
-                  </pic:nvPicPr>
-                  <pic:blipFill>
-                    <a:blip r:embed="rId11">
-                      <a:extLst>
-                        <a:ext uri="{28A0092B-C50C-407E-A947-70E740481C1C}">
-                          <a14:useLocalDpi xmlns:a14="http://schemas.microsoft.com/office/drawing/2010/main" val="0"/>
-                        </a:ext>
-                      </a:extLst>
-                    </a:blip>
-                    <a:stretch>
-                      <a:fillRect/>
-                    </a:stretch>
-                  </pic:blipFill>
-                  <pic:spPr>
-                    <a:xfrm>
-                      <a:off x="0" y="0"/>
-                      <a:ext cx="5943600" cy="4119245"/>
-                    </a:xfrm>
-                    <a:prstGeom prst="rect">
-                      <a:avLst/>
-                    </a:prstGeom>
-                  </pic:spPr>
-                </pic:pic>
-              </a:graphicData>
-            </a:graphic>
-          </wp:inline>
-        </w:drawing>
-      </w:r>
-    </w:p>
-    <w:p>
-      <w:pPr>
-        <w:pStyle w:val="Heading1"/>
-      </w:pPr>
-      <w:bookmarkStart w:id="5" w:name="_Toc499343230"/>
-      <w:r>
-        <w:t>User’s Manual</w:t>
-      </w:r>
-      <w:bookmarkEnd w:id="5"/>
-    </w:p>
-    <w:p>
-      <w:r>
-        <w:t>The user at first has to calibrate the device to suit the machine he is using the device for and set the threshold values for vibrations accordingly. Afterwards he has to log into the Raspberry Pi server. He can find out the IP address using a Network Scanner. He has to configure the sendingemail.py and change the email and password field with his email and password. He can then run the program and wait for his notification via email.</w:t>
-      </w:r>
-    </w:p>
-    <w:p/>
-    <w:p/>
-    <w:p>
-      <w:pPr>
-        <w:rPr>
-          <w:b/>
+      <w:hyperlink r:id="rId16" w:history="1">
+        <w:r>
+          <w:rPr>
+            <w:rStyle w:val="Hyperlink"/>
+            <w:sz w:val="24"/>
+            <w:szCs w:val="24"/>
+          </w:rPr>
+          <w:t>https://www.sunfounder.com/learn/sensor-kit-v2-0-for-raspberry-pi-b-plus/lesson-32-mpu6050-gyro-acceleration-sensor-sensor-kit-v2-0-for-b-plus.html</w:t>
+        </w:r>
+      </w:hyperlink>
+    </w:p>
+    <w:p>
+      <w:pPr>
+        <w:pStyle w:val="ListParagraph"/>
+        <w:numPr>
+          <w:ilvl w:val="0"/>
+          <w:numId w:val="4"/>
+        </w:numPr>
+        <w:rPr>
           <w:sz w:val="24"/>
           <w:szCs w:val="24"/>
         </w:rPr>
       </w:pPr>
-    </w:p>
-    <w:p>
-      <w:pPr>
-        <w:rPr>
-          <w:b/>
+      <w:hyperlink r:id="rId17" w:history="1">
+        <w:r>
+          <w:rPr>
+            <w:rStyle w:val="Hyperlink"/>
+            <w:sz w:val="24"/>
+            <w:szCs w:val="24"/>
+          </w:rPr>
+          <w:t>http://pi4j.com/images/j8header-3b-large.png</w:t>
+        </w:r>
+      </w:hyperlink>
+    </w:p>
+    <w:p>
+      <w:pPr>
+        <w:pStyle w:val="ListParagraph"/>
+        <w:numPr>
+          <w:ilvl w:val="0"/>
+          <w:numId w:val="4"/>
+        </w:numPr>
+        <w:rPr>
           <w:sz w:val="24"/>
           <w:szCs w:val="24"/>
         </w:rPr>
       </w:pPr>
-    </w:p>
-    <w:p>
-      <w:pPr>
-        <w:rPr>
-          <w:b/>
-          <w:sz w:val="144"/>
-          <w:szCs w:val="144"/>
-        </w:rPr>
-      </w:pPr>
-      <w:bookmarkStart w:id="6" w:name="_GoBack"/>
-      <w:bookmarkEnd w:id="6"/>
-    </w:p>
+      <w:hyperlink r:id="rId18" w:history="1">
+        <w:r>
+          <w:rPr>
+            <w:rStyle w:val="Hyperlink"/>
+            <w:sz w:val="24"/>
+            <w:szCs w:val="24"/>
+          </w:rPr>
+          <w:t>https://www.imore.com/how-get-started-using-raspberry-pi</w:t>
+        </w:r>
+      </w:hyperlink>
+    </w:p>
+    <w:p>
+      <w:pPr>
+        <w:pStyle w:val="ListParagraph"/>
+        <w:rPr>
+          <w:sz w:val="24"/>
+          <w:szCs w:val="24"/>
+        </w:rPr>
+      </w:pPr>
+    </w:p>
+    <w:p>
+      <w:pPr>
+        <w:pStyle w:val="Heading1"/>
+      </w:pPr>
+      <w:bookmarkStart w:id="9" w:name="_Toc499502736"/>
+      <w:r>
+        <w:t>Project Presentation Details</w:t>
+      </w:r>
+      <w:bookmarkEnd w:id="9"/>
+    </w:p>
+    <w:p>
+      <w:r>
+        <w:t xml:space="preserve">Part 1: </w:t>
+      </w:r>
+      <w:hyperlink r:id="rId19" w:history="1">
+        <w:r>
+          <w:rPr>
+            <w:rStyle w:val="Hyperlink"/>
+          </w:rPr>
+          <w:t>https://www.youtube.com/watch?v=cZyUJT_VmFo&amp;t=3s</w:t>
+        </w:r>
+      </w:hyperlink>
+    </w:p>
+    <w:p>
+      <w:r>
+        <w:t xml:space="preserve">Part 2: </w:t>
+      </w:r>
+      <w:hyperlink r:id="rId20" w:history="1">
+        <w:r>
+          <w:rPr>
+            <w:rStyle w:val="Hyperlink"/>
+          </w:rPr>
+          <w:t>https://www.youtube.com/watch?v=ubVwlOaqJZo</w:t>
+        </w:r>
+      </w:hyperlink>
+    </w:p>
+    <w:p>
+      <w:r>
+        <w:t xml:space="preserve">Part 3: </w:t>
+      </w:r>
+      <w:hyperlink r:id="rId21" w:history="1">
+        <w:r>
+          <w:rPr>
+            <w:rStyle w:val="Hyperlink"/>
+          </w:rPr>
+          <w:t>https://www.youtube.com/watch?v=cLcTbGTDRII</w:t>
+        </w:r>
+      </w:hyperlink>
+    </w:p>
+    <w:p/>
     <w:sectPr>
       <w:pgSz w:w="12240" w:h="15840"/>
       <w:pgMar w:top="1440" w:right="1440" w:bottom="1440" w:left="1440" w:header="720" w:footer="720" w:gutter="0"/>
@@ -2459,6 +2685,95 @@
     </w:lvl>
   </w:abstractNum>
   <w:abstractNum w:abstractNumId="1" w15:restartNumberingAfterBreak="0">
+    <w:nsid w:val="21987DE7"/>
+    <w:multiLevelType w:val="hybridMultilevel"/>
+    <w:tmpl w:val="D6505414"/>
+    <w:lvl w:ilvl="0" w:tplc="0409000F">
+      <w:start w:val="1"/>
+      <w:numFmt w:val="decimal"/>
+      <w:lvlText w:val="%1."/>
+      <w:lvlJc w:val="left"/>
+      <w:pPr>
+        <w:ind w:left="720" w:hanging="360"/>
+      </w:pPr>
+      <w:rPr>
+        <w:rFonts w:hint="default"/>
+      </w:rPr>
+    </w:lvl>
+    <w:lvl w:ilvl="1" w:tplc="04090019" w:tentative="1">
+      <w:start w:val="1"/>
+      <w:numFmt w:val="lowerLetter"/>
+      <w:lvlText w:val="%2."/>
+      <w:lvlJc w:val="left"/>
+      <w:pPr>
+        <w:ind w:left="1440" w:hanging="360"/>
+      </w:pPr>
+    </w:lvl>
+    <w:lvl w:ilvl="2" w:tplc="0409001B" w:tentative="1">
+      <w:start w:val="1"/>
+      <w:numFmt w:val="lowerRoman"/>
+      <w:lvlText w:val="%3."/>
+      <w:lvlJc w:val="right"/>
+      <w:pPr>
+        <w:ind w:left="2160" w:hanging="180"/>
+      </w:pPr>
+    </w:lvl>
+    <w:lvl w:ilvl="3" w:tplc="0409000F" w:tentative="1">
+      <w:start w:val="1"/>
+      <w:numFmt w:val="decimal"/>
+      <w:lvlText w:val="%4."/>
+      <w:lvlJc w:val="left"/>
+      <w:pPr>
+        <w:ind w:left="2880" w:hanging="360"/>
+      </w:pPr>
+    </w:lvl>
+    <w:lvl w:ilvl="4" w:tplc="04090019" w:tentative="1">
+      <w:start w:val="1"/>
+      <w:numFmt w:val="lowerLetter"/>
+      <w:lvlText w:val="%5."/>
+      <w:lvlJc w:val="left"/>
+      <w:pPr>
+        <w:ind w:left="3600" w:hanging="360"/>
+      </w:pPr>
+    </w:lvl>
+    <w:lvl w:ilvl="5" w:tplc="0409001B" w:tentative="1">
+      <w:start w:val="1"/>
+      <w:numFmt w:val="lowerRoman"/>
+      <w:lvlText w:val="%6."/>
+      <w:lvlJc w:val="right"/>
+      <w:pPr>
+        <w:ind w:left="4320" w:hanging="180"/>
+      </w:pPr>
+    </w:lvl>
+    <w:lvl w:ilvl="6" w:tplc="0409000F" w:tentative="1">
+      <w:start w:val="1"/>
+      <w:numFmt w:val="decimal"/>
+      <w:lvlText w:val="%7."/>
+      <w:lvlJc w:val="left"/>
+      <w:pPr>
+        <w:ind w:left="5040" w:hanging="360"/>
+      </w:pPr>
+    </w:lvl>
+    <w:lvl w:ilvl="7" w:tplc="04090019" w:tentative="1">
+      <w:start w:val="1"/>
+      <w:numFmt w:val="lowerLetter"/>
+      <w:lvlText w:val="%8."/>
+      <w:lvlJc w:val="left"/>
+      <w:pPr>
+        <w:ind w:left="5760" w:hanging="360"/>
+      </w:pPr>
+    </w:lvl>
+    <w:lvl w:ilvl="8" w:tplc="0409001B" w:tentative="1">
+      <w:start w:val="1"/>
+      <w:numFmt w:val="lowerRoman"/>
+      <w:lvlText w:val="%9."/>
+      <w:lvlJc w:val="right"/>
+      <w:pPr>
+        <w:ind w:left="6480" w:hanging="180"/>
+      </w:pPr>
+    </w:lvl>
+  </w:abstractNum>
+  <w:abstractNum w:abstractNumId="2" w15:restartNumberingAfterBreak="0">
     <w:nsid w:val="5E6877F9"/>
     <w:multiLevelType w:val="hybridMultilevel"/>
     <w:tmpl w:val="A306B372"/>
@@ -2571,7 +2886,7 @@
       </w:rPr>
     </w:lvl>
   </w:abstractNum>
-  <w:abstractNum w:abstractNumId="2" w15:restartNumberingAfterBreak="0">
+  <w:abstractNum w:abstractNumId="3" w15:restartNumberingAfterBreak="0">
     <w:nsid w:val="72F209CC"/>
     <w:multiLevelType w:val="hybridMultilevel"/>
     <w:tmpl w:val="0FF20312"/>
@@ -2658,12 +2973,15 @@
     </w:lvl>
   </w:abstractNum>
   <w:num w:numId="1">
-    <w:abstractNumId w:val="2"/>
+    <w:abstractNumId w:val="3"/>
   </w:num>
   <w:num w:numId="2">
     <w:abstractNumId w:val="0"/>
   </w:num>
   <w:num w:numId="3">
+    <w:abstractNumId w:val="2"/>
+  </w:num>
+  <w:num w:numId="4">
     <w:abstractNumId w:val="1"/>
   </w:num>
 </w:numbering>
@@ -3439,7 +3757,7 @@
 </file>
 
 <file path=customXml/itemProps1.xml><?xml version="1.0" encoding="utf-8"?>
-<ds:datastoreItem xmlns:ds="http://schemas.openxmlformats.org/officeDocument/2006/customXml" ds:itemID="{493D4E08-5A8D-4BDE-BFE8-6D12A873F3DF}">
+<ds:datastoreItem xmlns:ds="http://schemas.openxmlformats.org/officeDocument/2006/customXml" ds:itemID="{935B1C7B-30BA-41C5-B9C5-EEFEB428D1B5}">
   <ds:schemaRefs>
     <ds:schemaRef ds:uri="http://schemas.openxmlformats.org/officeDocument/2006/bibliography"/>
   </ds:schemaRefs>

</xml_diff>